<commit_message>
this is my second update
</commit_message>
<xml_diff>
--- a/java5.docx
+++ b/java5.docx
@@ -25,7 +25,7 @@
           <w:szCs w:val="22"/>
           <w:lang w:val="en-US"/>
         </w:rPr>
-        <w:t>yogitachittoria@cdac.in</w:t>
+        <w:t>Git hub data</w:t>
       </w:r>
     </w:p>
     <w:p>
@@ -42,12 +42,7 @@
           <w:lang w:val="en-US"/>
         </w:rPr>
       </w:pPr>
-    </w:p>
-    <w:p>
-      <w:pPr>
-        <w:pStyle w:val="paragraph"/>
-        <w:spacing w:before="0" w:beforeAutospacing="0" w:after="0" w:afterAutospacing="0"/>
-        <w:textAlignment w:val="baseline"/>
+      <w:r>
         <w:rPr>
           <w:rStyle w:val="normaltextrun"/>
           <w:rFonts w:ascii="Calibri" w:hAnsi="Calibri" w:cs="Calibri"/>
@@ -56,21 +51,14 @@
           <w:szCs w:val="22"/>
           <w:lang w:val="en-US"/>
         </w:rPr>
-      </w:pPr>
+        <w:t>yogitachittoria@cdac.in</w:t>
+      </w:r>
     </w:p>
     <w:p>
       <w:pPr>
         <w:pStyle w:val="paragraph"/>
         <w:spacing w:before="0" w:beforeAutospacing="0" w:after="0" w:afterAutospacing="0"/>
         <w:textAlignment w:val="baseline"/>
-        <w:rPr>
-          <w:rFonts w:ascii="Segoe UI" w:hAnsi="Segoe UI" w:cs="Segoe UI"/>
-          <w:color w:val="000000"/>
-          <w:sz w:val="18"/>
-          <w:szCs w:val="18"/>
-        </w:rPr>
-      </w:pPr>
-      <w:r>
         <w:rPr>
           <w:rStyle w:val="normaltextrun"/>
           <w:rFonts w:ascii="Calibri" w:hAnsi="Calibri" w:cs="Calibri"/>
@@ -79,32 +67,13 @@
           <w:szCs w:val="22"/>
           <w:lang w:val="en-US"/>
         </w:rPr>
-        <w:t>Write Java programs to: </w:t>
-      </w:r>
-      <w:r>
-        <w:rPr>
-          <w:rStyle w:val="eop"/>
-          <w:rFonts w:ascii="Calibri" w:hAnsi="Calibri" w:cs="Calibri"/>
-          <w:color w:val="000000"/>
-          <w:sz w:val="22"/>
-          <w:szCs w:val="22"/>
-        </w:rPr>
-        <w:t> </w:t>
-      </w:r>
+      </w:pPr>
     </w:p>
     <w:p>
       <w:pPr>
         <w:pStyle w:val="paragraph"/>
         <w:spacing w:before="0" w:beforeAutospacing="0" w:after="0" w:afterAutospacing="0"/>
         <w:textAlignment w:val="baseline"/>
-        <w:rPr>
-          <w:rFonts w:ascii="Segoe UI" w:hAnsi="Segoe UI" w:cs="Segoe UI"/>
-          <w:color w:val="000000"/>
-          <w:sz w:val="18"/>
-          <w:szCs w:val="18"/>
-        </w:rPr>
-      </w:pPr>
-      <w:r>
         <w:rPr>
           <w:rStyle w:val="normaltextrun"/>
           <w:rFonts w:ascii="Calibri" w:hAnsi="Calibri" w:cs="Calibri"/>
@@ -113,18 +82,7 @@
           <w:szCs w:val="22"/>
           <w:lang w:val="en-US"/>
         </w:rPr>
-        <w:t>1. Calculate average of numbers using Array </w:t>
-      </w:r>
-      <w:r>
-        <w:rPr>
-          <w:rStyle w:val="eop"/>
-          <w:rFonts w:ascii="Calibri" w:hAnsi="Calibri" w:cs="Calibri"/>
-          <w:color w:val="000000"/>
-          <w:sz w:val="22"/>
-          <w:szCs w:val="22"/>
-        </w:rPr>
-        <w:t> </w:t>
-      </w:r>
+      </w:pPr>
     </w:p>
     <w:p>
       <w:pPr>
@@ -147,7 +105,7 @@
           <w:szCs w:val="22"/>
           <w:lang w:val="en-US"/>
         </w:rPr>
-        <w:t>2. Reverse an array </w:t>
+        <w:t>Write Java programs to: </w:t>
       </w:r>
       <w:r>
         <w:rPr>
@@ -181,7 +139,7 @@
           <w:szCs w:val="22"/>
           <w:lang w:val="en-US"/>
         </w:rPr>
-        <w:t>3. Sort an array in ascending order </w:t>
+        <w:t>1. Calculate average of numbers using Array </w:t>
       </w:r>
       <w:r>
         <w:rPr>
@@ -215,7 +173,7 @@
           <w:szCs w:val="22"/>
           <w:lang w:val="en-US"/>
         </w:rPr>
-        <w:t>4. Add two Matrix using Multi-dimensional Arrays </w:t>
+        <w:t>2. Reverse an array </w:t>
       </w:r>
       <w:r>
         <w:rPr>
@@ -249,7 +207,7 @@
           <w:szCs w:val="22"/>
           <w:lang w:val="en-US"/>
         </w:rPr>
-        <w:t>5. Find out the highest and second highest numbers in an array </w:t>
+        <w:t>3. Sort an array in ascending order </w:t>
       </w:r>
       <w:r>
         <w:rPr>
@@ -283,7 +241,7 @@
           <w:szCs w:val="22"/>
           <w:lang w:val="en-US"/>
         </w:rPr>
-        <w:t>6. Concatenate two arrays </w:t>
+        <w:t>4. Add two Matrix using Multi-dimensional Arrays </w:t>
       </w:r>
       <w:r>
         <w:rPr>
@@ -317,7 +275,7 @@
           <w:szCs w:val="22"/>
           <w:lang w:val="en-US"/>
         </w:rPr>
-        <w:t>7. create triangular array(ladder)</w:t>
+        <w:t>5. Find out the highest and second highest numbers in an array </w:t>
       </w:r>
       <w:r>
         <w:rPr>
@@ -351,9 +309,31 @@
           <w:szCs w:val="22"/>
           <w:lang w:val="en-US"/>
         </w:rPr>
-        <w:t>8. create </w:t>
-      </w:r>
-      <w:proofErr w:type="spellStart"/>
+        <w:t>6. Concatenate two arrays </w:t>
+      </w:r>
+      <w:r>
+        <w:rPr>
+          <w:rStyle w:val="eop"/>
+          <w:rFonts w:ascii="Calibri" w:hAnsi="Calibri" w:cs="Calibri"/>
+          <w:color w:val="000000"/>
+          <w:sz w:val="22"/>
+          <w:szCs w:val="22"/>
+        </w:rPr>
+        <w:t> </w:t>
+      </w:r>
+    </w:p>
+    <w:p>
+      <w:pPr>
+        <w:pStyle w:val="paragraph"/>
+        <w:spacing w:before="0" w:beforeAutospacing="0" w:after="0" w:afterAutospacing="0"/>
+        <w:textAlignment w:val="baseline"/>
+        <w:rPr>
+          <w:rFonts w:ascii="Segoe UI" w:hAnsi="Segoe UI" w:cs="Segoe UI"/>
+          <w:color w:val="000000"/>
+          <w:sz w:val="18"/>
+          <w:szCs w:val="18"/>
+        </w:rPr>
+      </w:pPr>
       <w:r>
         <w:rPr>
           <w:rStyle w:val="normaltextrun"/>
@@ -363,9 +343,31 @@
           <w:szCs w:val="22"/>
           <w:lang w:val="en-US"/>
         </w:rPr>
-        <w:t>varag</w:t>
-      </w:r>
-      <w:proofErr w:type="spellEnd"/>
+        <w:t>7. create triangular array(ladder)</w:t>
+      </w:r>
+      <w:r>
+        <w:rPr>
+          <w:rStyle w:val="eop"/>
+          <w:rFonts w:ascii="Calibri" w:hAnsi="Calibri" w:cs="Calibri"/>
+          <w:color w:val="000000"/>
+          <w:sz w:val="22"/>
+          <w:szCs w:val="22"/>
+        </w:rPr>
+        <w:t> </w:t>
+      </w:r>
+    </w:p>
+    <w:p>
+      <w:pPr>
+        <w:pStyle w:val="paragraph"/>
+        <w:spacing w:before="0" w:beforeAutospacing="0" w:after="0" w:afterAutospacing="0"/>
+        <w:textAlignment w:val="baseline"/>
+        <w:rPr>
+          <w:rFonts w:ascii="Segoe UI" w:hAnsi="Segoe UI" w:cs="Segoe UI"/>
+          <w:color w:val="000000"/>
+          <w:sz w:val="18"/>
+          <w:szCs w:val="18"/>
+        </w:rPr>
+      </w:pPr>
       <w:r>
         <w:rPr>
           <w:rStyle w:val="normaltextrun"/>
@@ -375,31 +377,9 @@
           <w:szCs w:val="22"/>
           <w:lang w:val="en-US"/>
         </w:rPr>
-        <w:t> arguments method</w:t>
-      </w:r>
-      <w:r>
-        <w:rPr>
-          <w:rStyle w:val="eop"/>
-          <w:rFonts w:ascii="Calibri" w:hAnsi="Calibri" w:cs="Calibri"/>
-          <w:color w:val="000000"/>
-          <w:sz w:val="22"/>
-          <w:szCs w:val="22"/>
-        </w:rPr>
-        <w:t> </w:t>
-      </w:r>
-    </w:p>
-    <w:p>
-      <w:pPr>
-        <w:pStyle w:val="paragraph"/>
-        <w:spacing w:before="0" w:beforeAutospacing="0" w:after="0" w:afterAutospacing="0"/>
-        <w:textAlignment w:val="baseline"/>
-        <w:rPr>
-          <w:rFonts w:ascii="Segoe UI" w:hAnsi="Segoe UI" w:cs="Segoe UI"/>
-          <w:color w:val="000000"/>
-          <w:sz w:val="18"/>
-          <w:szCs w:val="18"/>
-        </w:rPr>
-      </w:pPr>
+        <w:t>8. create </w:t>
+      </w:r>
+      <w:proofErr w:type="spellStart"/>
       <w:r>
         <w:rPr>
           <w:rStyle w:val="normaltextrun"/>
@@ -409,7 +389,19 @@
           <w:szCs w:val="22"/>
           <w:lang w:val="en-US"/>
         </w:rPr>
-        <w:t>9. copy one array to other </w:t>
+        <w:t>varag</w:t>
+      </w:r>
+      <w:proofErr w:type="spellEnd"/>
+      <w:r>
+        <w:rPr>
+          <w:rStyle w:val="normaltextrun"/>
+          <w:rFonts w:ascii="Calibri" w:hAnsi="Calibri" w:cs="Calibri"/>
+          <w:color w:val="000000"/>
+          <w:sz w:val="22"/>
+          <w:szCs w:val="22"/>
+          <w:lang w:val="en-US"/>
+        </w:rPr>
+        <w:t> arguments method</w:t>
       </w:r>
       <w:r>
         <w:rPr>
@@ -429,6 +421,40 @@
         <w:textAlignment w:val="baseline"/>
         <w:rPr>
           <w:rFonts w:ascii="Segoe UI" w:hAnsi="Segoe UI" w:cs="Segoe UI"/>
+          <w:color w:val="000000"/>
+          <w:sz w:val="18"/>
+          <w:szCs w:val="18"/>
+        </w:rPr>
+      </w:pPr>
+      <w:r>
+        <w:rPr>
+          <w:rStyle w:val="normaltextrun"/>
+          <w:rFonts w:ascii="Calibri" w:hAnsi="Calibri" w:cs="Calibri"/>
+          <w:color w:val="000000"/>
+          <w:sz w:val="22"/>
+          <w:szCs w:val="22"/>
+          <w:lang w:val="en-US"/>
+        </w:rPr>
+        <w:t>9. copy one array to other </w:t>
+      </w:r>
+      <w:r>
+        <w:rPr>
+          <w:rStyle w:val="eop"/>
+          <w:rFonts w:ascii="Calibri" w:hAnsi="Calibri" w:cs="Calibri"/>
+          <w:color w:val="000000"/>
+          <w:sz w:val="22"/>
+          <w:szCs w:val="22"/>
+        </w:rPr>
+        <w:t> </w:t>
+      </w:r>
+    </w:p>
+    <w:p>
+      <w:pPr>
+        <w:pStyle w:val="paragraph"/>
+        <w:spacing w:before="0" w:beforeAutospacing="0" w:after="0" w:afterAutospacing="0"/>
+        <w:textAlignment w:val="baseline"/>
+        <w:rPr>
+          <w:rFonts w:ascii="Segoe UI" w:hAnsi="Segoe UI" w:cs="Segoe UI"/>
           <w:sz w:val="18"/>
           <w:szCs w:val="18"/>
         </w:rPr>
@@ -514,25 +540,12 @@
     </w:p>
     <w:p>
       <w:r>
-        <w:t xml:space="preserve">class </w:t>
-      </w:r>
-      <w:proofErr w:type="gramStart"/>
-      <w:r>
-        <w:t>average{</w:t>
-      </w:r>
-      <w:proofErr w:type="gramEnd"/>
-    </w:p>
-    <w:p>
-      <w:r>
-        <w:t xml:space="preserve">public static void </w:t>
-      </w:r>
-      <w:proofErr w:type="gramStart"/>
-      <w:r>
-        <w:t>main(</w:t>
-      </w:r>
-      <w:proofErr w:type="gramEnd"/>
-      <w:r>
-        <w:t xml:space="preserve">String </w:t>
+        <w:t>class average{</w:t>
+      </w:r>
+    </w:p>
+    <w:p>
+      <w:r>
+        <w:t xml:space="preserve">public static void main(String </w:t>
       </w:r>
       <w:proofErr w:type="spellStart"/>
       <w:r>
@@ -551,15 +564,7 @@
     <w:p>
       <w:r>
         <w:tab/>
-        <w:t xml:space="preserve">int </w:t>
-      </w:r>
-      <w:proofErr w:type="gramStart"/>
-      <w:r>
-        <w:t>a[</w:t>
-      </w:r>
-      <w:proofErr w:type="gramEnd"/>
-      <w:r>
-        <w:t>]={10,20,30,40,50,60,70,80,90,100};</w:t>
+        <w:t>int a[]={10,20,30,40,50,60,70,80,90,100};</w:t>
       </w:r>
     </w:p>
     <w:p>
@@ -578,14 +583,7 @@
     <w:p>
       <w:r>
         <w:tab/>
-      </w:r>
-      <w:proofErr w:type="gramStart"/>
-      <w:r>
-        <w:t>for(</w:t>
-      </w:r>
-      <w:proofErr w:type="gramEnd"/>
-      <w:r>
-        <w:t xml:space="preserve">int </w:t>
+        <w:t xml:space="preserve">for(int </w:t>
       </w:r>
       <w:proofErr w:type="spellStart"/>
       <w:r>
@@ -617,15 +615,7 @@
       </w:r>
       <w:proofErr w:type="spellEnd"/>
       <w:r>
-        <w:t>(</w:t>
-      </w:r>
-      <w:proofErr w:type="gramStart"/>
-      <w:r>
-        <w:t>"  "</w:t>
-      </w:r>
-      <w:proofErr w:type="gramEnd"/>
-      <w:r>
-        <w:t>+a[</w:t>
+        <w:t>("  "+a[</w:t>
       </w:r>
       <w:proofErr w:type="spellStart"/>
       <w:r>
@@ -651,14 +641,7 @@
     <w:p>
       <w:r>
         <w:tab/>
-      </w:r>
-      <w:proofErr w:type="gramStart"/>
-      <w:r>
-        <w:t>for(</w:t>
-      </w:r>
-      <w:proofErr w:type="gramEnd"/>
-      <w:r>
-        <w:t xml:space="preserve">int </w:t>
+        <w:t xml:space="preserve">for(int </w:t>
       </w:r>
       <w:proofErr w:type="spellStart"/>
       <w:r>
@@ -765,15 +748,7 @@
       </w:r>
       <w:proofErr w:type="spellEnd"/>
       <w:r>
-        <w:t xml:space="preserve">("average of array </w:t>
-      </w:r>
-      <w:proofErr w:type="gramStart"/>
-      <w:r>
-        <w:t>is :</w:t>
-      </w:r>
-      <w:proofErr w:type="gramEnd"/>
-      <w:r>
-        <w:t xml:space="preserve">   "+</w:t>
+        <w:t>("average of array is :   "+</w:t>
       </w:r>
       <w:proofErr w:type="spellStart"/>
       <w:r>
@@ -879,25 +854,12 @@
     </w:p>
     <w:p>
       <w:r>
-        <w:t xml:space="preserve">class </w:t>
-      </w:r>
-      <w:proofErr w:type="gramStart"/>
-      <w:r>
-        <w:t>rev{</w:t>
-      </w:r>
-      <w:proofErr w:type="gramEnd"/>
-    </w:p>
-    <w:p>
-      <w:r>
-        <w:t xml:space="preserve">public static void </w:t>
-      </w:r>
-      <w:proofErr w:type="gramStart"/>
-      <w:r>
-        <w:t>main(</w:t>
-      </w:r>
-      <w:proofErr w:type="gramEnd"/>
-      <w:r>
-        <w:t xml:space="preserve">String </w:t>
+        <w:t>class rev{</w:t>
+      </w:r>
+    </w:p>
+    <w:p>
+      <w:r>
+        <w:t xml:space="preserve">public static void main(String </w:t>
       </w:r>
       <w:proofErr w:type="spellStart"/>
       <w:r>
@@ -916,15 +878,7 @@
     <w:p>
       <w:r>
         <w:tab/>
-        <w:t xml:space="preserve">int </w:t>
-      </w:r>
-      <w:proofErr w:type="gramStart"/>
-      <w:r>
-        <w:t>a[</w:t>
-      </w:r>
-      <w:proofErr w:type="gramEnd"/>
-      <w:r>
-        <w:t>]={1,2,3,4,5,6,7,8,9,10};</w:t>
+        <w:t>int a[]={1,2,3,4,5,6,7,8,9,10};</w:t>
       </w:r>
     </w:p>
     <w:p>
@@ -951,14 +905,7 @@
     <w:p>
       <w:r>
         <w:tab/>
-      </w:r>
-      <w:proofErr w:type="gramStart"/>
-      <w:r>
-        <w:t>for(</w:t>
-      </w:r>
-      <w:proofErr w:type="gramEnd"/>
-      <w:r>
-        <w:t xml:space="preserve">int </w:t>
+        <w:t xml:space="preserve">for(int </w:t>
       </w:r>
       <w:proofErr w:type="spellStart"/>
       <w:r>
@@ -990,15 +937,7 @@
       </w:r>
       <w:proofErr w:type="spellEnd"/>
       <w:r>
-        <w:t>(</w:t>
-      </w:r>
-      <w:proofErr w:type="gramStart"/>
-      <w:r>
-        <w:t>"  "</w:t>
-      </w:r>
-      <w:proofErr w:type="gramEnd"/>
-      <w:r>
-        <w:t>+a[</w:t>
+        <w:t>("  "+a[</w:t>
       </w:r>
       <w:proofErr w:type="spellStart"/>
       <w:r>
@@ -1044,14 +983,7 @@
     <w:p>
       <w:r>
         <w:tab/>
-      </w:r>
-      <w:proofErr w:type="gramStart"/>
-      <w:r>
-        <w:t>for(</w:t>
-      </w:r>
-      <w:proofErr w:type="gramEnd"/>
-      <w:r>
-        <w:t xml:space="preserve">int </w:t>
+        <w:t xml:space="preserve">for(int </w:t>
       </w:r>
       <w:proofErr w:type="spellStart"/>
       <w:r>
@@ -1075,15 +1007,7 @@
       </w:r>
       <w:proofErr w:type="spellEnd"/>
       <w:r>
-        <w:t>(</w:t>
-      </w:r>
-      <w:proofErr w:type="gramStart"/>
-      <w:r>
-        <w:t>"  "</w:t>
-      </w:r>
-      <w:proofErr w:type="gramEnd"/>
-      <w:r>
-        <w:t>+a[</w:t>
+        <w:t>("  "+a[</w:t>
       </w:r>
       <w:proofErr w:type="spellStart"/>
       <w:r>
@@ -1187,25 +1111,12 @@
     </w:p>
     <w:p>
       <w:r>
-        <w:t xml:space="preserve">class </w:t>
-      </w:r>
-      <w:proofErr w:type="gramStart"/>
-      <w:r>
-        <w:t>ascending{</w:t>
-      </w:r>
-      <w:proofErr w:type="gramEnd"/>
-    </w:p>
-    <w:p>
-      <w:r>
-        <w:t xml:space="preserve">public static void </w:t>
-      </w:r>
-      <w:proofErr w:type="gramStart"/>
-      <w:r>
-        <w:t>main(</w:t>
-      </w:r>
-      <w:proofErr w:type="gramEnd"/>
-      <w:r>
-        <w:t xml:space="preserve">String </w:t>
+        <w:t>class ascending{</w:t>
+      </w:r>
+    </w:p>
+    <w:p>
+      <w:r>
+        <w:t xml:space="preserve">public static void main(String </w:t>
       </w:r>
       <w:proofErr w:type="spellStart"/>
       <w:r>
@@ -1224,15 +1135,209 @@
     <w:p>
       <w:r>
         <w:tab/>
-        <w:t xml:space="preserve">int </w:t>
-      </w:r>
-      <w:proofErr w:type="gramStart"/>
-      <w:r>
+        <w:t>int a[]={357,122,985632,15,36,15,9856,98,9,25};</w:t>
+      </w:r>
+    </w:p>
+    <w:p>
+      <w:r>
+        <w:tab/>
+      </w:r>
+      <w:proofErr w:type="spellStart"/>
+      <w:r>
+        <w:t>System.out.println</w:t>
+      </w:r>
+      <w:proofErr w:type="spellEnd"/>
+      <w:r>
+        <w:t>("</w:t>
+      </w:r>
+      <w:proofErr w:type="spellStart"/>
+      <w:r>
+        <w:t>befor</w:t>
+      </w:r>
+      <w:proofErr w:type="spellEnd"/>
+      <w:r>
+        <w:t xml:space="preserve"> ascending array elements are:  ");</w:t>
+      </w:r>
+    </w:p>
+    <w:p>
+      <w:r>
+        <w:tab/>
+        <w:t xml:space="preserve">for(int </w:t>
+      </w:r>
+      <w:proofErr w:type="spellStart"/>
+      <w:r>
+        <w:t>i</w:t>
+      </w:r>
+      <w:proofErr w:type="spellEnd"/>
+      <w:r>
+        <w:t>=0;i&lt;</w:t>
+      </w:r>
+      <w:proofErr w:type="spellStart"/>
+      <w:r>
+        <w:t>a.length;i</w:t>
+      </w:r>
+      <w:proofErr w:type="spellEnd"/>
+      <w:r>
+        <w:t>++){</w:t>
+      </w:r>
+    </w:p>
+    <w:p>
+      <w:r>
+        <w:tab/>
+      </w:r>
+      <w:r>
+        <w:tab/>
+      </w:r>
+      <w:proofErr w:type="spellStart"/>
+      <w:r>
+        <w:t>System.out.print</w:t>
+      </w:r>
+      <w:proofErr w:type="spellEnd"/>
+      <w:r>
+        <w:t>("  "+a[</w:t>
+      </w:r>
+      <w:proofErr w:type="spellStart"/>
+      <w:r>
+        <w:t>i</w:t>
+      </w:r>
+      <w:proofErr w:type="spellEnd"/>
+      <w:r>
+        <w:t>]);</w:t>
+      </w:r>
+    </w:p>
+    <w:p>
+      <w:r>
+        <w:tab/>
+        <w:t>}</w:t>
+      </w:r>
+    </w:p>
+    <w:p>
+      <w:r>
+        <w:tab/>
+        <w:t xml:space="preserve">for(int </w:t>
+      </w:r>
+      <w:proofErr w:type="spellStart"/>
+      <w:r>
+        <w:t>i</w:t>
+      </w:r>
+      <w:proofErr w:type="spellEnd"/>
+      <w:r>
+        <w:t>=0;i&lt;</w:t>
+      </w:r>
+      <w:proofErr w:type="spellStart"/>
+      <w:r>
+        <w:t>a.length;i</w:t>
+      </w:r>
+      <w:proofErr w:type="spellEnd"/>
+      <w:r>
+        <w:t>++){</w:t>
+      </w:r>
+    </w:p>
+    <w:p>
+      <w:r>
+        <w:tab/>
+      </w:r>
+      <w:r>
+        <w:tab/>
+        <w:t>for(int j=i+1;j&lt;</w:t>
+      </w:r>
+      <w:proofErr w:type="spellStart"/>
+      <w:r>
+        <w:t>a.length;j</w:t>
+      </w:r>
+      <w:proofErr w:type="spellEnd"/>
+      <w:r>
+        <w:t>++){</w:t>
+      </w:r>
+    </w:p>
+    <w:p>
+      <w:r>
+        <w:tab/>
+      </w:r>
+      <w:r>
+        <w:tab/>
+      </w:r>
+      <w:r>
+        <w:tab/>
+        <w:t>if(a[</w:t>
+      </w:r>
+      <w:proofErr w:type="spellStart"/>
+      <w:r>
+        <w:t>i</w:t>
+      </w:r>
+      <w:proofErr w:type="spellEnd"/>
+      <w:r>
+        <w:t>]&gt;a[j]){</w:t>
+      </w:r>
+    </w:p>
+    <w:p>
+      <w:r>
+        <w:tab/>
+      </w:r>
+      <w:r>
+        <w:tab/>
+      </w:r>
+      <w:r>
+        <w:tab/>
+      </w:r>
+      <w:r>
+        <w:tab/>
+        <w:t>int b=a[</w:t>
+      </w:r>
+      <w:proofErr w:type="spellStart"/>
+      <w:r>
+        <w:t>i</w:t>
+      </w:r>
+      <w:proofErr w:type="spellEnd"/>
+      <w:r>
+        <w:t>];</w:t>
+      </w:r>
+    </w:p>
+    <w:p>
+      <w:r>
+        <w:tab/>
+      </w:r>
+      <w:r>
+        <w:tab/>
+      </w:r>
+      <w:r>
+        <w:tab/>
+      </w:r>
+      <w:r>
+        <w:tab/>
         <w:t>a[</w:t>
       </w:r>
-      <w:proofErr w:type="gramEnd"/>
-      <w:r>
-        <w:t>]={357,122,985632,15,36,15,9856,98,9,25};</w:t>
+      <w:proofErr w:type="spellStart"/>
+      <w:r>
+        <w:t>i</w:t>
+      </w:r>
+      <w:proofErr w:type="spellEnd"/>
+      <w:r>
+        <w:t>]=a[j];</w:t>
+      </w:r>
+    </w:p>
+    <w:p>
+      <w:r>
+        <w:tab/>
+      </w:r>
+      <w:r>
+        <w:tab/>
+      </w:r>
+      <w:r>
+        <w:tab/>
+      </w:r>
+      <w:r>
+        <w:tab/>
+        <w:t>a[j]=b;</w:t>
+      </w:r>
+    </w:p>
+    <w:p>
+      <w:r>
+        <w:tab/>
+      </w:r>
+      <w:r>
+        <w:tab/>
+        <w:t>}}}</w:t>
       </w:r>
     </w:p>
     <w:p>
@@ -1245,28 +1350,26 @@
       </w:r>
       <w:proofErr w:type="spellEnd"/>
       <w:r>
-        <w:t>("</w:t>
-      </w:r>
-      <w:proofErr w:type="spellStart"/>
-      <w:r>
-        <w:t>befor</w:t>
-      </w:r>
-      <w:proofErr w:type="spellEnd"/>
-      <w:r>
-        <w:t xml:space="preserve"> ascending array elements are:  ");</w:t>
-      </w:r>
-    </w:p>
-    <w:p>
-      <w:r>
-        <w:tab/>
-      </w:r>
-      <w:proofErr w:type="gramStart"/>
-      <w:r>
-        <w:t>for(</w:t>
-      </w:r>
-      <w:proofErr w:type="gramEnd"/>
-      <w:r>
-        <w:t xml:space="preserve">int </w:t>
+        <w:t>();</w:t>
+      </w:r>
+    </w:p>
+    <w:p>
+      <w:r>
+        <w:tab/>
+      </w:r>
+      <w:proofErr w:type="spellStart"/>
+      <w:r>
+        <w:t>System.out.println</w:t>
+      </w:r>
+      <w:proofErr w:type="spellEnd"/>
+      <w:r>
+        <w:t>("after ascending array elements are:   ");</w:t>
+      </w:r>
+    </w:p>
+    <w:p>
+      <w:r>
+        <w:tab/>
+        <w:t xml:space="preserve">for(int </w:t>
       </w:r>
       <w:proofErr w:type="spellStart"/>
       <w:r>
@@ -1298,256 +1401,7 @@
       </w:r>
       <w:proofErr w:type="spellEnd"/>
       <w:r>
-        <w:t>(</w:t>
-      </w:r>
-      <w:proofErr w:type="gramStart"/>
-      <w:r>
-        <w:t>"  "</w:t>
-      </w:r>
-      <w:proofErr w:type="gramEnd"/>
-      <w:r>
-        <w:t>+a[</w:t>
-      </w:r>
-      <w:proofErr w:type="spellStart"/>
-      <w:r>
-        <w:t>i</w:t>
-      </w:r>
-      <w:proofErr w:type="spellEnd"/>
-      <w:r>
-        <w:t>]);</w:t>
-      </w:r>
-    </w:p>
-    <w:p>
-      <w:r>
-        <w:tab/>
-        <w:t>}</w:t>
-      </w:r>
-    </w:p>
-    <w:p>
-      <w:r>
-        <w:tab/>
-      </w:r>
-      <w:proofErr w:type="gramStart"/>
-      <w:r>
-        <w:t>for(</w:t>
-      </w:r>
-      <w:proofErr w:type="gramEnd"/>
-      <w:r>
-        <w:t xml:space="preserve">int </w:t>
-      </w:r>
-      <w:proofErr w:type="spellStart"/>
-      <w:r>
-        <w:t>i</w:t>
-      </w:r>
-      <w:proofErr w:type="spellEnd"/>
-      <w:r>
-        <w:t>=0;i&lt;</w:t>
-      </w:r>
-      <w:proofErr w:type="spellStart"/>
-      <w:r>
-        <w:t>a.length;i</w:t>
-      </w:r>
-      <w:proofErr w:type="spellEnd"/>
-      <w:r>
-        <w:t>++){</w:t>
-      </w:r>
-    </w:p>
-    <w:p>
-      <w:r>
-        <w:tab/>
-      </w:r>
-      <w:r>
-        <w:tab/>
-      </w:r>
-      <w:proofErr w:type="gramStart"/>
-      <w:r>
-        <w:t>for(</w:t>
-      </w:r>
-      <w:proofErr w:type="gramEnd"/>
-      <w:r>
-        <w:t>int j=i+1;j&lt;</w:t>
-      </w:r>
-      <w:proofErr w:type="spellStart"/>
-      <w:r>
-        <w:t>a.length;j</w:t>
-      </w:r>
-      <w:proofErr w:type="spellEnd"/>
-      <w:r>
-        <w:t>++){</w:t>
-      </w:r>
-    </w:p>
-    <w:p>
-      <w:r>
-        <w:tab/>
-      </w:r>
-      <w:r>
-        <w:tab/>
-      </w:r>
-      <w:r>
-        <w:tab/>
-        <w:t>if(a[</w:t>
-      </w:r>
-      <w:proofErr w:type="spellStart"/>
-      <w:r>
-        <w:t>i</w:t>
-      </w:r>
-      <w:proofErr w:type="spellEnd"/>
-      <w:r>
-        <w:t>]&gt;a[j</w:t>
-      </w:r>
-      <w:proofErr w:type="gramStart"/>
-      <w:r>
-        <w:t>]){</w:t>
-      </w:r>
-      <w:proofErr w:type="gramEnd"/>
-    </w:p>
-    <w:p>
-      <w:r>
-        <w:tab/>
-      </w:r>
-      <w:r>
-        <w:tab/>
-      </w:r>
-      <w:r>
-        <w:tab/>
-      </w:r>
-      <w:r>
-        <w:tab/>
-        <w:t>int b=a[</w:t>
-      </w:r>
-      <w:proofErr w:type="spellStart"/>
-      <w:r>
-        <w:t>i</w:t>
-      </w:r>
-      <w:proofErr w:type="spellEnd"/>
-      <w:r>
-        <w:t>];</w:t>
-      </w:r>
-    </w:p>
-    <w:p>
-      <w:r>
-        <w:tab/>
-      </w:r>
-      <w:r>
-        <w:tab/>
-      </w:r>
-      <w:r>
-        <w:tab/>
-      </w:r>
-      <w:r>
-        <w:tab/>
-        <w:t>a[</w:t>
-      </w:r>
-      <w:proofErr w:type="spellStart"/>
-      <w:r>
-        <w:t>i</w:t>
-      </w:r>
-      <w:proofErr w:type="spellEnd"/>
-      <w:r>
-        <w:t>]=a[j];</w:t>
-      </w:r>
-    </w:p>
-    <w:p>
-      <w:r>
-        <w:tab/>
-      </w:r>
-      <w:r>
-        <w:tab/>
-      </w:r>
-      <w:r>
-        <w:tab/>
-      </w:r>
-      <w:r>
-        <w:tab/>
-        <w:t>a[j]=b;</w:t>
-      </w:r>
-    </w:p>
-    <w:p>
-      <w:r>
-        <w:tab/>
-      </w:r>
-      <w:r>
-        <w:tab/>
-        <w:t>}}}</w:t>
-      </w:r>
-    </w:p>
-    <w:p>
-      <w:r>
-        <w:tab/>
-      </w:r>
-      <w:proofErr w:type="spellStart"/>
-      <w:r>
-        <w:t>System.out.println</w:t>
-      </w:r>
-      <w:proofErr w:type="spellEnd"/>
-      <w:r>
-        <w:t>();</w:t>
-      </w:r>
-    </w:p>
-    <w:p>
-      <w:r>
-        <w:tab/>
-      </w:r>
-      <w:proofErr w:type="spellStart"/>
-      <w:r>
-        <w:t>System.out.println</w:t>
-      </w:r>
-      <w:proofErr w:type="spellEnd"/>
-      <w:r>
-        <w:t>("after ascending array elements are:   ");</w:t>
-      </w:r>
-    </w:p>
-    <w:p>
-      <w:r>
-        <w:tab/>
-      </w:r>
-      <w:proofErr w:type="gramStart"/>
-      <w:r>
-        <w:t>for(</w:t>
-      </w:r>
-      <w:proofErr w:type="gramEnd"/>
-      <w:r>
-        <w:t xml:space="preserve">int </w:t>
-      </w:r>
-      <w:proofErr w:type="spellStart"/>
-      <w:r>
-        <w:t>i</w:t>
-      </w:r>
-      <w:proofErr w:type="spellEnd"/>
-      <w:r>
-        <w:t>=0;i&lt;</w:t>
-      </w:r>
-      <w:proofErr w:type="spellStart"/>
-      <w:r>
-        <w:t>a.length;i</w:t>
-      </w:r>
-      <w:proofErr w:type="spellEnd"/>
-      <w:r>
-        <w:t>++){</w:t>
-      </w:r>
-    </w:p>
-    <w:p>
-      <w:r>
-        <w:tab/>
-      </w:r>
-      <w:r>
-        <w:tab/>
-      </w:r>
-      <w:proofErr w:type="spellStart"/>
-      <w:r>
-        <w:t>System.out.print</w:t>
-      </w:r>
-      <w:proofErr w:type="spellEnd"/>
-      <w:r>
-        <w:t>(</w:t>
-      </w:r>
-      <w:proofErr w:type="gramStart"/>
-      <w:r>
-        <w:t>"  "</w:t>
-      </w:r>
-      <w:proofErr w:type="gramEnd"/>
-      <w:r>
-        <w:t>+a[</w:t>
+        <w:t>("  "+a[</w:t>
       </w:r>
       <w:proofErr w:type="spellStart"/>
       <w:r>
@@ -1649,7 +1503,6 @@
         <w:t xml:space="preserve">class </w:t>
       </w:r>
       <w:proofErr w:type="spellStart"/>
-      <w:proofErr w:type="gramStart"/>
       <w:r>
         <w:t>addm</w:t>
       </w:r>
@@ -1657,19 +1510,10 @@
       <w:r>
         <w:t>{</w:t>
       </w:r>
-      <w:proofErr w:type="gramEnd"/>
-    </w:p>
-    <w:p>
-      <w:r>
-        <w:t xml:space="preserve">public static void </w:t>
-      </w:r>
-      <w:proofErr w:type="gramStart"/>
-      <w:r>
-        <w:t>main(</w:t>
-      </w:r>
-      <w:proofErr w:type="gramEnd"/>
-      <w:r>
-        <w:t xml:space="preserve">String </w:t>
+    </w:p>
+    <w:p>
+      <w:r>
+        <w:t xml:space="preserve">public static void main(String </w:t>
       </w:r>
       <w:proofErr w:type="spellStart"/>
       <w:r>
@@ -1686,43 +1530,299 @@
       </w:r>
       <w:r>
         <w:tab/>
-        <w:t xml:space="preserve">int </w:t>
-      </w:r>
-      <w:proofErr w:type="gramStart"/>
-      <w:r>
-        <w:t>a[</w:t>
-      </w:r>
-      <w:proofErr w:type="gramEnd"/>
-      <w:r>
-        <w:t>][]={{05,06,85},{15,20,32},{56,25,05}};</w:t>
-      </w:r>
-    </w:p>
-    <w:p>
-      <w:r>
-        <w:tab/>
-        <w:t xml:space="preserve">int </w:t>
-      </w:r>
-      <w:proofErr w:type="gramStart"/>
-      <w:r>
-        <w:t>b[</w:t>
-      </w:r>
-      <w:proofErr w:type="gramEnd"/>
-      <w:r>
-        <w:t>][]={{06,154,25,78},{06,58,21},{95,62,34}};</w:t>
-      </w:r>
-    </w:p>
-    <w:p>
-      <w:r>
-        <w:tab/>
-        <w:t xml:space="preserve">int </w:t>
-      </w:r>
-      <w:proofErr w:type="gramStart"/>
-      <w:r>
+        <w:t>int a[][]={{05,06,85},{15,20,32},{56,25,05}};</w:t>
+      </w:r>
+    </w:p>
+    <w:p>
+      <w:r>
+        <w:tab/>
+        <w:t>int b[][]={{06,154,25,78},{06,58,21},{95,62,34}};</w:t>
+      </w:r>
+    </w:p>
+    <w:p>
+      <w:r>
+        <w:tab/>
+        <w:t xml:space="preserve">int c[][]=new int[3][3]; </w:t>
+      </w:r>
+    </w:p>
+    <w:p>
+      <w:r>
+        <w:tab/>
+      </w:r>
+      <w:proofErr w:type="spellStart"/>
+      <w:r>
+        <w:t>System.out.println</w:t>
+      </w:r>
+      <w:proofErr w:type="spellEnd"/>
+      <w:r>
+        <w:t>("array matrix 1 is:  ");</w:t>
+      </w:r>
+    </w:p>
+    <w:p>
+      <w:r>
+        <w:tab/>
+        <w:t xml:space="preserve">for(int </w:t>
+      </w:r>
+      <w:proofErr w:type="spellStart"/>
+      <w:r>
+        <w:t>i</w:t>
+      </w:r>
+      <w:proofErr w:type="spellEnd"/>
+      <w:r>
+        <w:t>=0;i&lt;3;i++){</w:t>
+      </w:r>
+    </w:p>
+    <w:p>
+      <w:r>
+        <w:tab/>
+      </w:r>
+      <w:r>
+        <w:tab/>
+        <w:t>for(int j=0;j&lt;3;j++){</w:t>
+      </w:r>
+    </w:p>
+    <w:p>
+      <w:r>
+        <w:tab/>
+      </w:r>
+      <w:r>
+        <w:tab/>
+      </w:r>
+      <w:r>
+        <w:tab/>
+      </w:r>
+      <w:proofErr w:type="spellStart"/>
+      <w:r>
+        <w:t>System.out.print</w:t>
+      </w:r>
+      <w:proofErr w:type="spellEnd"/>
+      <w:r>
+        <w:t>(a[</w:t>
+      </w:r>
+      <w:proofErr w:type="spellStart"/>
+      <w:r>
+        <w:t>i</w:t>
+      </w:r>
+      <w:proofErr w:type="spellEnd"/>
+      <w:r>
+        <w:t>][j]+"   ");</w:t>
+      </w:r>
+    </w:p>
+    <w:p>
+      <w:r>
+        <w:tab/>
+      </w:r>
+      <w:r>
+        <w:tab/>
+        <w:t>}</w:t>
+      </w:r>
+    </w:p>
+    <w:p>
+      <w:r>
+        <w:tab/>
+      </w:r>
+      <w:r>
+        <w:tab/>
+      </w:r>
+      <w:proofErr w:type="spellStart"/>
+      <w:r>
+        <w:t>System.out.println</w:t>
+      </w:r>
+      <w:proofErr w:type="spellEnd"/>
+      <w:r>
+        <w:t>();</w:t>
+      </w:r>
+    </w:p>
+    <w:p>
+      <w:r>
+        <w:tab/>
+        <w:t>}</w:t>
+      </w:r>
+    </w:p>
+    <w:p>
+      <w:r>
+        <w:tab/>
+      </w:r>
+      <w:proofErr w:type="spellStart"/>
+      <w:r>
+        <w:t>System.out.println</w:t>
+      </w:r>
+      <w:proofErr w:type="spellEnd"/>
+      <w:r>
+        <w:t>("array matrix 2 is :  ");</w:t>
+      </w:r>
+    </w:p>
+    <w:p>
+      <w:r>
+        <w:tab/>
+        <w:t xml:space="preserve">for(int </w:t>
+      </w:r>
+      <w:proofErr w:type="spellStart"/>
+      <w:r>
+        <w:t>i</w:t>
+      </w:r>
+      <w:proofErr w:type="spellEnd"/>
+      <w:r>
+        <w:t>=0;i&lt;3;i++){</w:t>
+      </w:r>
+    </w:p>
+    <w:p>
+      <w:r>
+        <w:tab/>
+      </w:r>
+      <w:r>
+        <w:tab/>
+        <w:t>for(int j=0;j&lt;3;j++){</w:t>
+      </w:r>
+    </w:p>
+    <w:p>
+      <w:r>
+        <w:tab/>
+      </w:r>
+      <w:r>
+        <w:tab/>
+      </w:r>
+      <w:r>
+        <w:tab/>
+      </w:r>
+      <w:proofErr w:type="spellStart"/>
+      <w:r>
+        <w:t>System.out.print</w:t>
+      </w:r>
+      <w:proofErr w:type="spellEnd"/>
+      <w:r>
+        <w:t>(b[</w:t>
+      </w:r>
+      <w:proofErr w:type="spellStart"/>
+      <w:r>
+        <w:t>i</w:t>
+      </w:r>
+      <w:proofErr w:type="spellEnd"/>
+      <w:r>
+        <w:t>][j]+"   ");</w:t>
+      </w:r>
+    </w:p>
+    <w:p>
+      <w:r>
+        <w:tab/>
+      </w:r>
+      <w:r>
+        <w:tab/>
+        <w:t>}</w:t>
+      </w:r>
+    </w:p>
+    <w:p>
+      <w:r>
+        <w:tab/>
+      </w:r>
+      <w:r>
+        <w:tab/>
+      </w:r>
+      <w:proofErr w:type="spellStart"/>
+      <w:r>
+        <w:t>System.out.println</w:t>
+      </w:r>
+      <w:proofErr w:type="spellEnd"/>
+      <w:r>
+        <w:t>();</w:t>
+      </w:r>
+    </w:p>
+    <w:p>
+      <w:r>
+        <w:tab/>
+        <w:t>}</w:t>
+      </w:r>
+    </w:p>
+    <w:p>
+      <w:r>
+        <w:tab/>
+      </w:r>
+    </w:p>
+    <w:p>
+      <w:r>
+        <w:tab/>
+      </w:r>
+    </w:p>
+    <w:p>
+      <w:r>
+        <w:tab/>
+        <w:t xml:space="preserve">for(int </w:t>
+      </w:r>
+      <w:proofErr w:type="spellStart"/>
+      <w:r>
+        <w:t>i</w:t>
+      </w:r>
+      <w:proofErr w:type="spellEnd"/>
+      <w:r>
+        <w:t>=0;i&lt;3;i++){</w:t>
+      </w:r>
+    </w:p>
+    <w:p>
+      <w:r>
+        <w:tab/>
+      </w:r>
+      <w:r>
+        <w:tab/>
+        <w:t>for(int j=0;j&lt;3;j++){</w:t>
+      </w:r>
+    </w:p>
+    <w:p>
+      <w:r>
+        <w:tab/>
+      </w:r>
+      <w:r>
+        <w:tab/>
+      </w:r>
+      <w:r>
+        <w:tab/>
         <w:t>c[</w:t>
       </w:r>
-      <w:proofErr w:type="gramEnd"/>
-      <w:r>
-        <w:t xml:space="preserve">][]=new int[3][3]; </w:t>
+      <w:proofErr w:type="spellStart"/>
+      <w:r>
+        <w:t>i</w:t>
+      </w:r>
+      <w:proofErr w:type="spellEnd"/>
+      <w:r>
+        <w:t>][j]=a[</w:t>
+      </w:r>
+      <w:proofErr w:type="spellStart"/>
+      <w:r>
+        <w:t>i</w:t>
+      </w:r>
+      <w:proofErr w:type="spellEnd"/>
+      <w:r>
+        <w:t>][j]+b[</w:t>
+      </w:r>
+      <w:proofErr w:type="spellStart"/>
+      <w:r>
+        <w:t>i</w:t>
+      </w:r>
+      <w:proofErr w:type="spellEnd"/>
+      <w:r>
+        <w:t>][j];</w:t>
+      </w:r>
+    </w:p>
+    <w:p>
+      <w:r>
+        <w:tab/>
+      </w:r>
+      <w:r>
+        <w:tab/>
+        <w:t>}</w:t>
+      </w:r>
+    </w:p>
+    <w:p>
+      <w:r>
+        <w:tab/>
+      </w:r>
+      <w:r>
+        <w:tab/>
+      </w:r>
+    </w:p>
+    <w:p>
+      <w:r>
+        <w:tab/>
+        <w:t>}</w:t>
       </w:r>
     </w:p>
     <w:p>
@@ -1735,20 +1835,26 @@
       </w:r>
       <w:proofErr w:type="spellEnd"/>
       <w:r>
-        <w:t>("array matrix 1 is:  ");</w:t>
-      </w:r>
-    </w:p>
-    <w:p>
-      <w:r>
-        <w:tab/>
-      </w:r>
-      <w:proofErr w:type="gramStart"/>
-      <w:r>
-        <w:t>for(</w:t>
-      </w:r>
-      <w:proofErr w:type="gramEnd"/>
-      <w:r>
-        <w:t xml:space="preserve">int </w:t>
+        <w:t>(" addition of matrix is :  ");</w:t>
+      </w:r>
+    </w:p>
+    <w:p>
+      <w:r>
+        <w:tab/>
+      </w:r>
+      <w:proofErr w:type="spellStart"/>
+      <w:r>
+        <w:t>System.out.println</w:t>
+      </w:r>
+      <w:proofErr w:type="spellEnd"/>
+      <w:r>
+        <w:t>();</w:t>
+      </w:r>
+    </w:p>
+    <w:p>
+      <w:r>
+        <w:tab/>
+        <w:t xml:space="preserve">for(int </w:t>
       </w:r>
       <w:proofErr w:type="spellStart"/>
       <w:r>
@@ -1761,18 +1867,12 @@
     </w:p>
     <w:p>
       <w:r>
-        <w:tab/>
-      </w:r>
-      <w:r>
-        <w:tab/>
-      </w:r>
-      <w:proofErr w:type="gramStart"/>
-      <w:r>
-        <w:t>for(</w:t>
-      </w:r>
-      <w:proofErr w:type="gramEnd"/>
-      <w:r>
-        <w:t>int j=0;j&lt;3;j++){</w:t>
+        <w:lastRenderedPageBreak/>
+        <w:tab/>
+      </w:r>
+      <w:r>
+        <w:tab/>
+        <w:t>for(int j=0;j&lt;3;j++){</w:t>
       </w:r>
     </w:p>
     <w:p>
@@ -1791,382 +1891,6 @@
       </w:r>
       <w:proofErr w:type="spellEnd"/>
       <w:r>
-        <w:t>(a[</w:t>
-      </w:r>
-      <w:proofErr w:type="spellStart"/>
-      <w:r>
-        <w:t>i</w:t>
-      </w:r>
-      <w:proofErr w:type="spellEnd"/>
-      <w:r>
-        <w:t>][</w:t>
-      </w:r>
-      <w:proofErr w:type="gramStart"/>
-      <w:r>
-        <w:t>j]+</w:t>
-      </w:r>
-      <w:proofErr w:type="gramEnd"/>
-      <w:r>
-        <w:t>"   ");</w:t>
-      </w:r>
-    </w:p>
-    <w:p>
-      <w:r>
-        <w:tab/>
-      </w:r>
-      <w:r>
-        <w:tab/>
-        <w:t>}</w:t>
-      </w:r>
-    </w:p>
-    <w:p>
-      <w:r>
-        <w:tab/>
-      </w:r>
-      <w:r>
-        <w:tab/>
-      </w:r>
-      <w:proofErr w:type="spellStart"/>
-      <w:r>
-        <w:t>System.out.println</w:t>
-      </w:r>
-      <w:proofErr w:type="spellEnd"/>
-      <w:r>
-        <w:t>();</w:t>
-      </w:r>
-    </w:p>
-    <w:p>
-      <w:r>
-        <w:tab/>
-        <w:t>}</w:t>
-      </w:r>
-    </w:p>
-    <w:p>
-      <w:r>
-        <w:tab/>
-      </w:r>
-      <w:proofErr w:type="spellStart"/>
-      <w:r>
-        <w:t>System.out.println</w:t>
-      </w:r>
-      <w:proofErr w:type="spellEnd"/>
-      <w:r>
-        <w:t xml:space="preserve">("array matrix 2 </w:t>
-      </w:r>
-      <w:proofErr w:type="gramStart"/>
-      <w:r>
-        <w:t>is :</w:t>
-      </w:r>
-      <w:proofErr w:type="gramEnd"/>
-      <w:r>
-        <w:t xml:space="preserve">  ");</w:t>
-      </w:r>
-    </w:p>
-    <w:p>
-      <w:r>
-        <w:tab/>
-      </w:r>
-      <w:proofErr w:type="gramStart"/>
-      <w:r>
-        <w:t>for(</w:t>
-      </w:r>
-      <w:proofErr w:type="gramEnd"/>
-      <w:r>
-        <w:t xml:space="preserve">int </w:t>
-      </w:r>
-      <w:proofErr w:type="spellStart"/>
-      <w:r>
-        <w:t>i</w:t>
-      </w:r>
-      <w:proofErr w:type="spellEnd"/>
-      <w:r>
-        <w:t>=0;i&lt;3;i++){</w:t>
-      </w:r>
-    </w:p>
-    <w:p>
-      <w:r>
-        <w:tab/>
-      </w:r>
-      <w:r>
-        <w:tab/>
-      </w:r>
-      <w:proofErr w:type="gramStart"/>
-      <w:r>
-        <w:t>for(</w:t>
-      </w:r>
-      <w:proofErr w:type="gramEnd"/>
-      <w:r>
-        <w:t>int j=0;j&lt;3;j++){</w:t>
-      </w:r>
-    </w:p>
-    <w:p>
-      <w:r>
-        <w:tab/>
-      </w:r>
-      <w:r>
-        <w:tab/>
-      </w:r>
-      <w:r>
-        <w:tab/>
-      </w:r>
-      <w:proofErr w:type="spellStart"/>
-      <w:r>
-        <w:t>System.out.print</w:t>
-      </w:r>
-      <w:proofErr w:type="spellEnd"/>
-      <w:r>
-        <w:t>(b[</w:t>
-      </w:r>
-      <w:proofErr w:type="spellStart"/>
-      <w:r>
-        <w:t>i</w:t>
-      </w:r>
-      <w:proofErr w:type="spellEnd"/>
-      <w:r>
-        <w:t>][</w:t>
-      </w:r>
-      <w:proofErr w:type="gramStart"/>
-      <w:r>
-        <w:t>j]+</w:t>
-      </w:r>
-      <w:proofErr w:type="gramEnd"/>
-      <w:r>
-        <w:t>"   ");</w:t>
-      </w:r>
-    </w:p>
-    <w:p>
-      <w:r>
-        <w:tab/>
-      </w:r>
-      <w:r>
-        <w:tab/>
-        <w:t>}</w:t>
-      </w:r>
-    </w:p>
-    <w:p>
-      <w:r>
-        <w:tab/>
-      </w:r>
-      <w:r>
-        <w:tab/>
-      </w:r>
-      <w:proofErr w:type="spellStart"/>
-      <w:r>
-        <w:t>System.out.println</w:t>
-      </w:r>
-      <w:proofErr w:type="spellEnd"/>
-      <w:r>
-        <w:t>();</w:t>
-      </w:r>
-    </w:p>
-    <w:p>
-      <w:r>
-        <w:tab/>
-        <w:t>}</w:t>
-      </w:r>
-    </w:p>
-    <w:p>
-      <w:r>
-        <w:tab/>
-      </w:r>
-    </w:p>
-    <w:p>
-      <w:r>
-        <w:tab/>
-      </w:r>
-    </w:p>
-    <w:p>
-      <w:r>
-        <w:tab/>
-      </w:r>
-      <w:proofErr w:type="gramStart"/>
-      <w:r>
-        <w:t>for(</w:t>
-      </w:r>
-      <w:proofErr w:type="gramEnd"/>
-      <w:r>
-        <w:t xml:space="preserve">int </w:t>
-      </w:r>
-      <w:proofErr w:type="spellStart"/>
-      <w:r>
-        <w:t>i</w:t>
-      </w:r>
-      <w:proofErr w:type="spellEnd"/>
-      <w:r>
-        <w:t>=0;i&lt;3;i++){</w:t>
-      </w:r>
-    </w:p>
-    <w:p>
-      <w:r>
-        <w:tab/>
-      </w:r>
-      <w:r>
-        <w:tab/>
-      </w:r>
-      <w:proofErr w:type="gramStart"/>
-      <w:r>
-        <w:t>for(</w:t>
-      </w:r>
-      <w:proofErr w:type="gramEnd"/>
-      <w:r>
-        <w:t>int j=0;j&lt;3;j++){</w:t>
-      </w:r>
-    </w:p>
-    <w:p>
-      <w:r>
-        <w:tab/>
-      </w:r>
-      <w:r>
-        <w:tab/>
-      </w:r>
-      <w:r>
-        <w:tab/>
-        <w:t>c[</w:t>
-      </w:r>
-      <w:proofErr w:type="spellStart"/>
-      <w:r>
-        <w:t>i</w:t>
-      </w:r>
-      <w:proofErr w:type="spellEnd"/>
-      <w:r>
-        <w:t>][</w:t>
-      </w:r>
-      <w:proofErr w:type="gramStart"/>
-      <w:r>
-        <w:t>j]=</w:t>
-      </w:r>
-      <w:proofErr w:type="gramEnd"/>
-      <w:r>
-        <w:t>a[</w:t>
-      </w:r>
-      <w:proofErr w:type="spellStart"/>
-      <w:r>
-        <w:t>i</w:t>
-      </w:r>
-      <w:proofErr w:type="spellEnd"/>
-      <w:r>
-        <w:t>][j]+b[</w:t>
-      </w:r>
-      <w:proofErr w:type="spellStart"/>
-      <w:r>
-        <w:t>i</w:t>
-      </w:r>
-      <w:proofErr w:type="spellEnd"/>
-      <w:r>
-        <w:t>][j];</w:t>
-      </w:r>
-    </w:p>
-    <w:p>
-      <w:r>
-        <w:tab/>
-      </w:r>
-      <w:r>
-        <w:tab/>
-        <w:t>}</w:t>
-      </w:r>
-    </w:p>
-    <w:p>
-      <w:r>
-        <w:tab/>
-      </w:r>
-      <w:r>
-        <w:tab/>
-      </w:r>
-    </w:p>
-    <w:p>
-      <w:r>
-        <w:tab/>
-        <w:t>}</w:t>
-      </w:r>
-    </w:p>
-    <w:p>
-      <w:r>
-        <w:tab/>
-      </w:r>
-      <w:proofErr w:type="spellStart"/>
-      <w:r>
-        <w:t>System.out.println</w:t>
-      </w:r>
-      <w:proofErr w:type="spellEnd"/>
-      <w:r>
-        <w:t xml:space="preserve">(" addition of matrix </w:t>
-      </w:r>
-      <w:proofErr w:type="gramStart"/>
-      <w:r>
-        <w:t>is :</w:t>
-      </w:r>
-      <w:proofErr w:type="gramEnd"/>
-      <w:r>
-        <w:t xml:space="preserve">  ");</w:t>
-      </w:r>
-    </w:p>
-    <w:p>
-      <w:r>
-        <w:tab/>
-      </w:r>
-      <w:proofErr w:type="spellStart"/>
-      <w:r>
-        <w:t>System.out.println</w:t>
-      </w:r>
-      <w:proofErr w:type="spellEnd"/>
-      <w:r>
-        <w:t>();</w:t>
-      </w:r>
-    </w:p>
-    <w:p>
-      <w:r>
-        <w:tab/>
-      </w:r>
-      <w:proofErr w:type="gramStart"/>
-      <w:r>
-        <w:t>for(</w:t>
-      </w:r>
-      <w:proofErr w:type="gramEnd"/>
-      <w:r>
-        <w:t xml:space="preserve">int </w:t>
-      </w:r>
-      <w:proofErr w:type="spellStart"/>
-      <w:r>
-        <w:t>i</w:t>
-      </w:r>
-      <w:proofErr w:type="spellEnd"/>
-      <w:r>
-        <w:t>=0;i&lt;3;i++){</w:t>
-      </w:r>
-    </w:p>
-    <w:p>
-      <w:r>
-        <w:lastRenderedPageBreak/>
-        <w:tab/>
-      </w:r>
-      <w:r>
-        <w:tab/>
-      </w:r>
-      <w:proofErr w:type="gramStart"/>
-      <w:r>
-        <w:t>for(</w:t>
-      </w:r>
-      <w:proofErr w:type="gramEnd"/>
-      <w:r>
-        <w:t>int j=0;j&lt;3;j++){</w:t>
-      </w:r>
-    </w:p>
-    <w:p>
-      <w:r>
-        <w:tab/>
-      </w:r>
-      <w:r>
-        <w:tab/>
-      </w:r>
-      <w:r>
-        <w:tab/>
-      </w:r>
-      <w:proofErr w:type="spellStart"/>
-      <w:r>
-        <w:t>System.out.print</w:t>
-      </w:r>
-      <w:proofErr w:type="spellEnd"/>
-      <w:r>
         <w:t>(c[</w:t>
       </w:r>
       <w:proofErr w:type="spellStart"/>
@@ -2175,15 +1899,7 @@
       </w:r>
       <w:proofErr w:type="spellEnd"/>
       <w:r>
-        <w:t>][</w:t>
-      </w:r>
-      <w:proofErr w:type="gramStart"/>
-      <w:r>
-        <w:t>j]+</w:t>
-      </w:r>
-      <w:proofErr w:type="gramEnd"/>
-      <w:r>
-        <w:t>"   ");</w:t>
+        <w:t>][j]+"   ");</w:t>
       </w:r>
     </w:p>
     <w:p>
@@ -2307,25 +2023,12 @@
     </w:p>
     <w:p>
       <w:r>
-        <w:t xml:space="preserve">class </w:t>
-      </w:r>
-      <w:proofErr w:type="gramStart"/>
-      <w:r>
-        <w:t>highest{</w:t>
-      </w:r>
-      <w:proofErr w:type="gramEnd"/>
-    </w:p>
-    <w:p>
-      <w:r>
-        <w:t xml:space="preserve">public static void </w:t>
-      </w:r>
-      <w:proofErr w:type="gramStart"/>
-      <w:r>
-        <w:t>main(</w:t>
-      </w:r>
-      <w:proofErr w:type="gramEnd"/>
-      <w:r>
-        <w:t xml:space="preserve">String </w:t>
+        <w:t>class highest{</w:t>
+      </w:r>
+    </w:p>
+    <w:p>
+      <w:r>
+        <w:t xml:space="preserve">public static void main(String </w:t>
       </w:r>
       <w:proofErr w:type="spellStart"/>
       <w:r>
@@ -2344,15 +2047,253 @@
     <w:p>
       <w:r>
         <w:tab/>
-        <w:t xml:space="preserve">int </w:t>
-      </w:r>
-      <w:proofErr w:type="gramStart"/>
-      <w:r>
+        <w:t>int a[]={357,122,985632,15,36,15,9856,98,9,25};</w:t>
+      </w:r>
+    </w:p>
+    <w:p>
+      <w:r>
+        <w:tab/>
+      </w:r>
+      <w:proofErr w:type="spellStart"/>
+      <w:r>
+        <w:t>System.out.println</w:t>
+      </w:r>
+      <w:proofErr w:type="spellEnd"/>
+      <w:r>
+        <w:t>("array elements are:  ");</w:t>
+      </w:r>
+    </w:p>
+    <w:p>
+      <w:r>
+        <w:tab/>
+        <w:t xml:space="preserve">for(int </w:t>
+      </w:r>
+      <w:proofErr w:type="spellStart"/>
+      <w:r>
+        <w:t>i</w:t>
+      </w:r>
+      <w:proofErr w:type="spellEnd"/>
+      <w:r>
+        <w:t>=0;i&lt;</w:t>
+      </w:r>
+      <w:proofErr w:type="spellStart"/>
+      <w:r>
+        <w:t>a.length;i</w:t>
+      </w:r>
+      <w:proofErr w:type="spellEnd"/>
+      <w:r>
+        <w:t>++){</w:t>
+      </w:r>
+    </w:p>
+    <w:p>
+      <w:r>
+        <w:tab/>
+      </w:r>
+      <w:r>
+        <w:tab/>
+      </w:r>
+      <w:proofErr w:type="spellStart"/>
+      <w:r>
+        <w:t>System.out.print</w:t>
+      </w:r>
+      <w:proofErr w:type="spellEnd"/>
+      <w:r>
+        <w:t>("  "+a[</w:t>
+      </w:r>
+      <w:proofErr w:type="spellStart"/>
+      <w:r>
+        <w:t>i</w:t>
+      </w:r>
+      <w:proofErr w:type="spellEnd"/>
+      <w:r>
+        <w:t>]);</w:t>
+      </w:r>
+    </w:p>
+    <w:p>
+      <w:r>
+        <w:tab/>
+        <w:t>}</w:t>
+      </w:r>
+    </w:p>
+    <w:p>
+      <w:r>
+        <w:tab/>
+        <w:t xml:space="preserve">for(int </w:t>
+      </w:r>
+      <w:proofErr w:type="spellStart"/>
+      <w:r>
+        <w:t>i</w:t>
+      </w:r>
+      <w:proofErr w:type="spellEnd"/>
+      <w:r>
+        <w:t>=0;i&lt;</w:t>
+      </w:r>
+      <w:proofErr w:type="spellStart"/>
+      <w:r>
+        <w:t>a.length;i</w:t>
+      </w:r>
+      <w:proofErr w:type="spellEnd"/>
+      <w:r>
+        <w:t>++){</w:t>
+      </w:r>
+    </w:p>
+    <w:p>
+      <w:r>
+        <w:tab/>
+      </w:r>
+      <w:r>
+        <w:tab/>
+        <w:t>for(int j=i+1;j&lt;</w:t>
+      </w:r>
+      <w:proofErr w:type="spellStart"/>
+      <w:r>
+        <w:t>a.length;j</w:t>
+      </w:r>
+      <w:proofErr w:type="spellEnd"/>
+      <w:r>
+        <w:t>++){</w:t>
+      </w:r>
+    </w:p>
+    <w:p>
+      <w:r>
+        <w:tab/>
+      </w:r>
+      <w:r>
+        <w:tab/>
+      </w:r>
+      <w:r>
+        <w:tab/>
+        <w:t>if(a[</w:t>
+      </w:r>
+      <w:proofErr w:type="spellStart"/>
+      <w:r>
+        <w:t>i</w:t>
+      </w:r>
+      <w:proofErr w:type="spellEnd"/>
+      <w:r>
+        <w:t>]&lt;a[j]){</w:t>
+      </w:r>
+    </w:p>
+    <w:p>
+      <w:r>
+        <w:tab/>
+      </w:r>
+      <w:r>
+        <w:tab/>
+      </w:r>
+      <w:r>
+        <w:tab/>
+      </w:r>
+      <w:r>
+        <w:tab/>
+        <w:t>int b=a[</w:t>
+      </w:r>
+      <w:proofErr w:type="spellStart"/>
+      <w:r>
+        <w:t>i</w:t>
+      </w:r>
+      <w:proofErr w:type="spellEnd"/>
+      <w:r>
+        <w:t>];</w:t>
+      </w:r>
+    </w:p>
+    <w:p>
+      <w:r>
+        <w:tab/>
+      </w:r>
+      <w:r>
+        <w:tab/>
+      </w:r>
+      <w:r>
+        <w:tab/>
+      </w:r>
+      <w:r>
+        <w:tab/>
         <w:t>a[</w:t>
       </w:r>
-      <w:proofErr w:type="gramEnd"/>
-      <w:r>
-        <w:t>]={357,122,985632,15,36,15,9856,98,9,25};</w:t>
+      <w:proofErr w:type="spellStart"/>
+      <w:r>
+        <w:t>i</w:t>
+      </w:r>
+      <w:proofErr w:type="spellEnd"/>
+      <w:r>
+        <w:t>]=a[j];</w:t>
+      </w:r>
+    </w:p>
+    <w:p>
+      <w:r>
+        <w:tab/>
+      </w:r>
+      <w:r>
+        <w:tab/>
+      </w:r>
+      <w:r>
+        <w:tab/>
+      </w:r>
+      <w:r>
+        <w:tab/>
+        <w:t>a[j]=b;</w:t>
+      </w:r>
+    </w:p>
+    <w:p>
+      <w:r>
+        <w:tab/>
+      </w:r>
+      <w:r>
+        <w:tab/>
+      </w:r>
+      <w:r>
+        <w:tab/>
+        <w:t>}</w:t>
+      </w:r>
+    </w:p>
+    <w:p>
+      <w:r>
+        <w:tab/>
+      </w:r>
+      <w:r>
+        <w:tab/>
+      </w:r>
+      <w:r>
+        <w:tab/>
+      </w:r>
+      <w:r>
+        <w:tab/>
+      </w:r>
+      <w:r>
+        <w:tab/>
+      </w:r>
+      <w:r>
+        <w:tab/>
+      </w:r>
+    </w:p>
+    <w:p>
+      <w:r>
+        <w:tab/>
+      </w:r>
+      <w:r>
+        <w:tab/>
+        <w:t>}</w:t>
+      </w:r>
+    </w:p>
+    <w:p>
+      <w:r>
+        <w:tab/>
+      </w:r>
+      <w:r>
+        <w:tab/>
+      </w:r>
+      <w:r>
+        <w:tab/>
+      </w:r>
+      <w:r>
+        <w:tab/>
+      </w:r>
+    </w:p>
+    <w:p>
+      <w:r>
+        <w:tab/>
+        <w:t>}</w:t>
       </w:r>
     </w:p>
     <w:p>
@@ -2365,274 +2306,7 @@
       </w:r>
       <w:proofErr w:type="spellEnd"/>
       <w:r>
-        <w:t>("array elements are:  ");</w:t>
-      </w:r>
-    </w:p>
-    <w:p>
-      <w:r>
-        <w:tab/>
-      </w:r>
-      <w:proofErr w:type="gramStart"/>
-      <w:r>
-        <w:t>for(</w:t>
-      </w:r>
-      <w:proofErr w:type="gramEnd"/>
-      <w:r>
-        <w:t xml:space="preserve">int </w:t>
-      </w:r>
-      <w:proofErr w:type="spellStart"/>
-      <w:r>
-        <w:t>i</w:t>
-      </w:r>
-      <w:proofErr w:type="spellEnd"/>
-      <w:r>
-        <w:t>=0;i&lt;</w:t>
-      </w:r>
-      <w:proofErr w:type="spellStart"/>
-      <w:r>
-        <w:t>a.length;i</w:t>
-      </w:r>
-      <w:proofErr w:type="spellEnd"/>
-      <w:r>
-        <w:t>++){</w:t>
-      </w:r>
-    </w:p>
-    <w:p>
-      <w:r>
-        <w:tab/>
-      </w:r>
-      <w:r>
-        <w:tab/>
-      </w:r>
-      <w:proofErr w:type="spellStart"/>
-      <w:r>
-        <w:t>System.out.print</w:t>
-      </w:r>
-      <w:proofErr w:type="spellEnd"/>
-      <w:r>
-        <w:t>(</w:t>
-      </w:r>
-      <w:proofErr w:type="gramStart"/>
-      <w:r>
-        <w:t>"  "</w:t>
-      </w:r>
-      <w:proofErr w:type="gramEnd"/>
-      <w:r>
-        <w:t>+a[</w:t>
-      </w:r>
-      <w:proofErr w:type="spellStart"/>
-      <w:r>
-        <w:t>i</w:t>
-      </w:r>
-      <w:proofErr w:type="spellEnd"/>
-      <w:r>
-        <w:t>]);</w:t>
-      </w:r>
-    </w:p>
-    <w:p>
-      <w:r>
-        <w:tab/>
-        <w:t>}</w:t>
-      </w:r>
-    </w:p>
-    <w:p>
-      <w:r>
-        <w:tab/>
-      </w:r>
-      <w:proofErr w:type="gramStart"/>
-      <w:r>
-        <w:t>for(</w:t>
-      </w:r>
-      <w:proofErr w:type="gramEnd"/>
-      <w:r>
-        <w:t xml:space="preserve">int </w:t>
-      </w:r>
-      <w:proofErr w:type="spellStart"/>
-      <w:r>
-        <w:t>i</w:t>
-      </w:r>
-      <w:proofErr w:type="spellEnd"/>
-      <w:r>
-        <w:t>=0;i&lt;</w:t>
-      </w:r>
-      <w:proofErr w:type="spellStart"/>
-      <w:r>
-        <w:t>a.length;i</w:t>
-      </w:r>
-      <w:proofErr w:type="spellEnd"/>
-      <w:r>
-        <w:t>++){</w:t>
-      </w:r>
-    </w:p>
-    <w:p>
-      <w:r>
-        <w:tab/>
-      </w:r>
-      <w:r>
-        <w:tab/>
-      </w:r>
-      <w:proofErr w:type="gramStart"/>
-      <w:r>
-        <w:t>for(</w:t>
-      </w:r>
-      <w:proofErr w:type="gramEnd"/>
-      <w:r>
-        <w:t>int j=i+1;j&lt;</w:t>
-      </w:r>
-      <w:proofErr w:type="spellStart"/>
-      <w:r>
-        <w:t>a.length;j</w:t>
-      </w:r>
-      <w:proofErr w:type="spellEnd"/>
-      <w:r>
-        <w:t>++){</w:t>
-      </w:r>
-    </w:p>
-    <w:p>
-      <w:r>
-        <w:tab/>
-      </w:r>
-      <w:r>
-        <w:tab/>
-      </w:r>
-      <w:r>
-        <w:tab/>
-        <w:t>if(a[</w:t>
-      </w:r>
-      <w:proofErr w:type="spellStart"/>
-      <w:r>
-        <w:t>i</w:t>
-      </w:r>
-      <w:proofErr w:type="spellEnd"/>
-      <w:r>
-        <w:t>]&lt;a[j</w:t>
-      </w:r>
-      <w:proofErr w:type="gramStart"/>
-      <w:r>
-        <w:t>]){</w:t>
-      </w:r>
-      <w:proofErr w:type="gramEnd"/>
-    </w:p>
-    <w:p>
-      <w:r>
-        <w:tab/>
-      </w:r>
-      <w:r>
-        <w:tab/>
-      </w:r>
-      <w:r>
-        <w:tab/>
-      </w:r>
-      <w:r>
-        <w:tab/>
-        <w:t>int b=a[</w:t>
-      </w:r>
-      <w:proofErr w:type="spellStart"/>
-      <w:r>
-        <w:t>i</w:t>
-      </w:r>
-      <w:proofErr w:type="spellEnd"/>
-      <w:r>
-        <w:t>];</w:t>
-      </w:r>
-    </w:p>
-    <w:p>
-      <w:r>
-        <w:tab/>
-      </w:r>
-      <w:r>
-        <w:tab/>
-      </w:r>
-      <w:r>
-        <w:tab/>
-      </w:r>
-      <w:r>
-        <w:tab/>
-        <w:t>a[</w:t>
-      </w:r>
-      <w:proofErr w:type="spellStart"/>
-      <w:r>
-        <w:t>i</w:t>
-      </w:r>
-      <w:proofErr w:type="spellEnd"/>
-      <w:r>
-        <w:t>]=a[j];</w:t>
-      </w:r>
-    </w:p>
-    <w:p>
-      <w:r>
-        <w:tab/>
-      </w:r>
-      <w:r>
-        <w:tab/>
-      </w:r>
-      <w:r>
-        <w:tab/>
-      </w:r>
-      <w:r>
-        <w:tab/>
-        <w:t>a[j]=b;</w:t>
-      </w:r>
-    </w:p>
-    <w:p>
-      <w:r>
-        <w:tab/>
-      </w:r>
-      <w:r>
-        <w:tab/>
-      </w:r>
-      <w:r>
-        <w:tab/>
-        <w:t>}</w:t>
-      </w:r>
-    </w:p>
-    <w:p>
-      <w:r>
-        <w:tab/>
-      </w:r>
-      <w:r>
-        <w:tab/>
-      </w:r>
-      <w:r>
-        <w:tab/>
-      </w:r>
-      <w:r>
-        <w:tab/>
-      </w:r>
-      <w:r>
-        <w:tab/>
-      </w:r>
-      <w:r>
-        <w:tab/>
-      </w:r>
-    </w:p>
-    <w:p>
-      <w:r>
-        <w:tab/>
-      </w:r>
-      <w:r>
-        <w:tab/>
-        <w:t>}</w:t>
-      </w:r>
-    </w:p>
-    <w:p>
-      <w:r>
-        <w:tab/>
-      </w:r>
-      <w:r>
-        <w:tab/>
-      </w:r>
-      <w:r>
-        <w:tab/>
-      </w:r>
-      <w:r>
-        <w:tab/>
-      </w:r>
-    </w:p>
-    <w:p>
-      <w:r>
-        <w:tab/>
-        <w:t>}</w:t>
+        <w:t>();</w:t>
       </w:r>
     </w:p>
     <w:p>
@@ -2645,7 +2319,7 @@
       </w:r>
       <w:proofErr w:type="spellEnd"/>
       <w:r>
-        <w:t>();</w:t>
+        <w:t>("highest element is :   "+a[0]);</w:t>
       </w:r>
     </w:p>
     <w:p>
@@ -2658,36 +2332,7 @@
       </w:r>
       <w:proofErr w:type="spellEnd"/>
       <w:r>
-        <w:t xml:space="preserve">("highest element </w:t>
-      </w:r>
-      <w:proofErr w:type="gramStart"/>
-      <w:r>
-        <w:t>is :</w:t>
-      </w:r>
-      <w:proofErr w:type="gramEnd"/>
-      <w:r>
-        <w:t xml:space="preserve">   "+a[0]);</w:t>
-      </w:r>
-    </w:p>
-    <w:p>
-      <w:r>
-        <w:tab/>
-      </w:r>
-      <w:proofErr w:type="spellStart"/>
-      <w:r>
-        <w:t>System.out.println</w:t>
-      </w:r>
-      <w:proofErr w:type="spellEnd"/>
-      <w:r>
-        <w:t xml:space="preserve">("second highest element </w:t>
-      </w:r>
-      <w:proofErr w:type="gramStart"/>
-      <w:r>
-        <w:t>is :</w:t>
-      </w:r>
-      <w:proofErr w:type="gramEnd"/>
-      <w:r>
-        <w:t xml:space="preserve">   "+a[1]);</w:t>
+        <w:t>("second highest element is :   "+a[1]);</w:t>
       </w:r>
     </w:p>
     <w:p>
@@ -2765,7 +2410,6 @@
         <w:t xml:space="preserve">class </w:t>
       </w:r>
       <w:proofErr w:type="spellStart"/>
-      <w:proofErr w:type="gramStart"/>
       <w:r>
         <w:t>concatarr</w:t>
       </w:r>
@@ -2773,19 +2417,10 @@
       <w:r>
         <w:t>{</w:t>
       </w:r>
-      <w:proofErr w:type="gramEnd"/>
-    </w:p>
-    <w:p>
-      <w:r>
-        <w:t xml:space="preserve">public static void </w:t>
-      </w:r>
-      <w:proofErr w:type="gramStart"/>
-      <w:r>
-        <w:t>main(</w:t>
-      </w:r>
-      <w:proofErr w:type="gramEnd"/>
-      <w:r>
-        <w:t xml:space="preserve">String </w:t>
+    </w:p>
+    <w:p>
+      <w:r>
+        <w:t xml:space="preserve">public static void main(String </w:t>
       </w:r>
       <w:proofErr w:type="spellStart"/>
       <w:r>
@@ -2799,43 +2434,233 @@
     <w:p>
       <w:r>
         <w:tab/>
-        <w:t xml:space="preserve">int </w:t>
-      </w:r>
-      <w:proofErr w:type="gramStart"/>
-      <w:r>
-        <w:t>a[</w:t>
-      </w:r>
-      <w:proofErr w:type="gramEnd"/>
-      <w:r>
-        <w:t>]={05,06,85,36,15};</w:t>
-      </w:r>
-    </w:p>
-    <w:p>
-      <w:r>
-        <w:tab/>
-        <w:t xml:space="preserve">int </w:t>
-      </w:r>
-      <w:proofErr w:type="gramStart"/>
-      <w:r>
-        <w:t>b[</w:t>
-      </w:r>
-      <w:proofErr w:type="gramEnd"/>
-      <w:r>
-        <w:t>]={06,154,25,78,45};</w:t>
-      </w:r>
-    </w:p>
-    <w:p>
-      <w:r>
-        <w:tab/>
-        <w:t xml:space="preserve">int </w:t>
-      </w:r>
-      <w:proofErr w:type="gramStart"/>
-      <w:r>
+        <w:t>int a[]={05,06,85,36,15};</w:t>
+      </w:r>
+    </w:p>
+    <w:p>
+      <w:r>
+        <w:tab/>
+        <w:t>int b[]={06,154,25,78,45};</w:t>
+      </w:r>
+    </w:p>
+    <w:p>
+      <w:r>
+        <w:tab/>
+        <w:t xml:space="preserve">int c[]=new int[10]; </w:t>
+      </w:r>
+    </w:p>
+    <w:p>
+      <w:r>
+        <w:tab/>
+      </w:r>
+      <w:proofErr w:type="spellStart"/>
+      <w:r>
+        <w:t>System.out.println</w:t>
+      </w:r>
+      <w:proofErr w:type="spellEnd"/>
+      <w:r>
+        <w:t>("array 1 is:  ");</w:t>
+      </w:r>
+    </w:p>
+    <w:p>
+      <w:r>
+        <w:tab/>
+        <w:t xml:space="preserve">for(int </w:t>
+      </w:r>
+      <w:proofErr w:type="spellStart"/>
+      <w:r>
+        <w:t>i</w:t>
+      </w:r>
+      <w:proofErr w:type="spellEnd"/>
+      <w:r>
+        <w:t>=0;i&lt;5;i++){</w:t>
+      </w:r>
+    </w:p>
+    <w:p>
+      <w:r>
+        <w:tab/>
+      </w:r>
+      <w:r>
+        <w:tab/>
+      </w:r>
+      <w:r>
+        <w:tab/>
+      </w:r>
+      <w:proofErr w:type="spellStart"/>
+      <w:r>
+        <w:t>System.out.print</w:t>
+      </w:r>
+      <w:proofErr w:type="spellEnd"/>
+      <w:r>
+        <w:t>(a[</w:t>
+      </w:r>
+      <w:proofErr w:type="spellStart"/>
+      <w:r>
+        <w:t>i</w:t>
+      </w:r>
+      <w:proofErr w:type="spellEnd"/>
+      <w:r>
+        <w:t>]+"   ");</w:t>
+      </w:r>
+    </w:p>
+    <w:p>
+      <w:r>
+        <w:tab/>
+        <w:t>}</w:t>
+      </w:r>
+    </w:p>
+    <w:p>
+      <w:r>
+        <w:tab/>
+      </w:r>
+      <w:proofErr w:type="spellStart"/>
+      <w:r>
+        <w:t>System.out.println</w:t>
+      </w:r>
+      <w:proofErr w:type="spellEnd"/>
+      <w:r>
+        <w:t>("array 2 is :  ");</w:t>
+      </w:r>
+    </w:p>
+    <w:p>
+      <w:r>
+        <w:tab/>
+        <w:t xml:space="preserve">for(int </w:t>
+      </w:r>
+      <w:proofErr w:type="spellStart"/>
+      <w:r>
+        <w:t>i</w:t>
+      </w:r>
+      <w:proofErr w:type="spellEnd"/>
+      <w:r>
+        <w:t>=0;i&lt;5;i++){</w:t>
+      </w:r>
+    </w:p>
+    <w:p>
+      <w:r>
+        <w:tab/>
+      </w:r>
+      <w:r>
+        <w:tab/>
+      </w:r>
+      <w:r>
+        <w:tab/>
+      </w:r>
+      <w:proofErr w:type="spellStart"/>
+      <w:r>
+        <w:t>System.out.print</w:t>
+      </w:r>
+      <w:proofErr w:type="spellEnd"/>
+      <w:r>
+        <w:t>(b[</w:t>
+      </w:r>
+      <w:proofErr w:type="spellStart"/>
+      <w:r>
+        <w:t>i</w:t>
+      </w:r>
+      <w:proofErr w:type="spellEnd"/>
+      <w:r>
+        <w:t>]+"   ");</w:t>
+      </w:r>
+    </w:p>
+    <w:p>
+      <w:r>
+        <w:tab/>
+        <w:t>}</w:t>
+      </w:r>
+    </w:p>
+    <w:p>
+      <w:r>
+        <w:tab/>
+        <w:t xml:space="preserve">for(int </w:t>
+      </w:r>
+      <w:proofErr w:type="spellStart"/>
+      <w:r>
+        <w:t>i</w:t>
+      </w:r>
+      <w:proofErr w:type="spellEnd"/>
+      <w:r>
+        <w:t>=0;i&lt;10;i++){</w:t>
+      </w:r>
+    </w:p>
+    <w:p>
+      <w:r>
+        <w:tab/>
+      </w:r>
+      <w:r>
+        <w:tab/>
+        <w:t>if(</w:t>
+      </w:r>
+      <w:proofErr w:type="spellStart"/>
+      <w:r>
+        <w:t>i</w:t>
+      </w:r>
+      <w:proofErr w:type="spellEnd"/>
+      <w:r>
+        <w:t>&lt;5)</w:t>
+      </w:r>
+    </w:p>
+    <w:p>
+      <w:r>
+        <w:tab/>
+      </w:r>
+      <w:r>
+        <w:tab/>
+      </w:r>
+      <w:r>
+        <w:tab/>
         <w:t>c[</w:t>
       </w:r>
-      <w:proofErr w:type="gramEnd"/>
-      <w:r>
-        <w:t xml:space="preserve">]=new int[10]; </w:t>
+      <w:proofErr w:type="spellStart"/>
+      <w:r>
+        <w:t>i</w:t>
+      </w:r>
+      <w:proofErr w:type="spellEnd"/>
+      <w:r>
+        <w:t>]=a[</w:t>
+      </w:r>
+      <w:proofErr w:type="spellStart"/>
+      <w:r>
+        <w:t>i</w:t>
+      </w:r>
+      <w:proofErr w:type="spellEnd"/>
+      <w:r>
+        <w:t>];</w:t>
+      </w:r>
+    </w:p>
+    <w:p>
+      <w:r>
+        <w:tab/>
+      </w:r>
+      <w:r>
+        <w:tab/>
+        <w:t>else</w:t>
+      </w:r>
+    </w:p>
+    <w:p>
+      <w:r>
+        <w:tab/>
+      </w:r>
+      <w:r>
+        <w:tab/>
+      </w:r>
+      <w:r>
+        <w:tab/>
+        <w:t>c[</w:t>
+      </w:r>
+      <w:proofErr w:type="spellStart"/>
+      <w:r>
+        <w:t>i</w:t>
+      </w:r>
+      <w:proofErr w:type="spellEnd"/>
+      <w:r>
+        <w:t>]=b[i-5];</w:t>
+      </w:r>
+    </w:p>
+    <w:p>
+      <w:r>
+        <w:tab/>
+        <w:t>}</w:t>
       </w:r>
     </w:p>
     <w:p>
@@ -2848,61 +2673,15 @@
       </w:r>
       <w:proofErr w:type="spellEnd"/>
       <w:r>
-        <w:t>("array 1 is:  ");</w:t>
-      </w:r>
-    </w:p>
-    <w:p>
-      <w:r>
-        <w:tab/>
-      </w:r>
-      <w:proofErr w:type="gramStart"/>
-      <w:r>
-        <w:t>for(</w:t>
-      </w:r>
-      <w:proofErr w:type="gramEnd"/>
-      <w:r>
-        <w:t xml:space="preserve">int </w:t>
-      </w:r>
-      <w:proofErr w:type="spellStart"/>
-      <w:r>
-        <w:t>i</w:t>
-      </w:r>
-      <w:proofErr w:type="spellEnd"/>
-      <w:r>
-        <w:t>=0;i&lt;5;i++){</w:t>
-      </w:r>
-    </w:p>
-    <w:p>
-      <w:r>
-        <w:tab/>
-      </w:r>
-      <w:r>
-        <w:tab/>
-      </w:r>
-      <w:r>
-        <w:tab/>
-      </w:r>
-      <w:proofErr w:type="spellStart"/>
-      <w:r>
-        <w:t>System.out.print</w:t>
-      </w:r>
-      <w:proofErr w:type="spellEnd"/>
-      <w:r>
-        <w:t>(a[</w:t>
-      </w:r>
-      <w:proofErr w:type="spellStart"/>
-      <w:r>
-        <w:t>i</w:t>
-      </w:r>
-      <w:proofErr w:type="spellEnd"/>
-      <w:r>
-        <w:t>]+"   ");</w:t>
-      </w:r>
-    </w:p>
-    <w:p>
-      <w:r>
-        <w:tab/>
-        <w:t>}</w:t>
+        <w:t xml:space="preserve">(" </w:t>
+      </w:r>
+      <w:proofErr w:type="spellStart"/>
+      <w:r>
+        <w:t>concat</w:t>
+      </w:r>
+      <w:proofErr w:type="spellEnd"/>
+      <w:r>
+        <w:t xml:space="preserve"> of array is :  ");</w:t>
       </w:r>
     </w:p>
     <w:p>
@@ -2915,225 +2694,13 @@
       </w:r>
       <w:proofErr w:type="spellEnd"/>
       <w:r>
-        <w:t xml:space="preserve">("array 2 </w:t>
-      </w:r>
-      <w:proofErr w:type="gramStart"/>
-      <w:r>
-        <w:t>is :</w:t>
-      </w:r>
-      <w:proofErr w:type="gramEnd"/>
-      <w:r>
-        <w:t xml:space="preserve">  ");</w:t>
-      </w:r>
-    </w:p>
-    <w:p>
-      <w:r>
-        <w:tab/>
-      </w:r>
-      <w:proofErr w:type="gramStart"/>
-      <w:r>
-        <w:t>for(</w:t>
-      </w:r>
-      <w:proofErr w:type="gramEnd"/>
-      <w:r>
-        <w:t xml:space="preserve">int </w:t>
-      </w:r>
-      <w:proofErr w:type="spellStart"/>
-      <w:r>
-        <w:t>i</w:t>
-      </w:r>
-      <w:proofErr w:type="spellEnd"/>
-      <w:r>
-        <w:t>=0;i&lt;5;i++){</w:t>
-      </w:r>
-    </w:p>
-    <w:p>
-      <w:r>
-        <w:tab/>
-      </w:r>
-      <w:r>
-        <w:tab/>
-      </w:r>
-      <w:r>
-        <w:tab/>
-      </w:r>
-      <w:proofErr w:type="spellStart"/>
-      <w:r>
-        <w:t>System.out.print</w:t>
-      </w:r>
-      <w:proofErr w:type="spellEnd"/>
-      <w:r>
-        <w:t>(b[</w:t>
-      </w:r>
-      <w:proofErr w:type="spellStart"/>
-      <w:r>
-        <w:t>i</w:t>
-      </w:r>
-      <w:proofErr w:type="spellEnd"/>
-      <w:r>
-        <w:t>]+"   ");</w:t>
-      </w:r>
-    </w:p>
-    <w:p>
-      <w:r>
-        <w:tab/>
-        <w:t>}</w:t>
-      </w:r>
-    </w:p>
-    <w:p>
-      <w:r>
-        <w:tab/>
-      </w:r>
-      <w:proofErr w:type="gramStart"/>
-      <w:r>
-        <w:t>for(</w:t>
-      </w:r>
-      <w:proofErr w:type="gramEnd"/>
-      <w:r>
-        <w:t xml:space="preserve">int </w:t>
-      </w:r>
-      <w:proofErr w:type="spellStart"/>
-      <w:r>
-        <w:t>i</w:t>
-      </w:r>
-      <w:proofErr w:type="spellEnd"/>
-      <w:r>
-        <w:t>=0;i&lt;10;i++){</w:t>
-      </w:r>
-    </w:p>
-    <w:p>
-      <w:r>
-        <w:tab/>
-      </w:r>
-      <w:r>
-        <w:tab/>
-        <w:t>if(</w:t>
-      </w:r>
-      <w:proofErr w:type="spellStart"/>
-      <w:r>
-        <w:t>i</w:t>
-      </w:r>
-      <w:proofErr w:type="spellEnd"/>
-      <w:r>
-        <w:t>&lt;5)</w:t>
-      </w:r>
-    </w:p>
-    <w:p>
-      <w:r>
-        <w:tab/>
-      </w:r>
-      <w:r>
-        <w:tab/>
-      </w:r>
-      <w:r>
-        <w:tab/>
-        <w:t>c[</w:t>
-      </w:r>
-      <w:proofErr w:type="spellStart"/>
-      <w:r>
-        <w:t>i</w:t>
-      </w:r>
-      <w:proofErr w:type="spellEnd"/>
-      <w:r>
-        <w:t>]=a[</w:t>
-      </w:r>
-      <w:proofErr w:type="spellStart"/>
-      <w:r>
-        <w:t>i</w:t>
-      </w:r>
-      <w:proofErr w:type="spellEnd"/>
-      <w:r>
-        <w:t>];</w:t>
-      </w:r>
-    </w:p>
-    <w:p>
-      <w:r>
-        <w:tab/>
-      </w:r>
-      <w:r>
-        <w:tab/>
-        <w:t>else</w:t>
-      </w:r>
-    </w:p>
-    <w:p>
-      <w:r>
-        <w:tab/>
-      </w:r>
-      <w:r>
-        <w:tab/>
-      </w:r>
-      <w:r>
-        <w:tab/>
-        <w:t>c[</w:t>
-      </w:r>
-      <w:proofErr w:type="spellStart"/>
-      <w:r>
-        <w:t>i</w:t>
-      </w:r>
-      <w:proofErr w:type="spellEnd"/>
-      <w:r>
-        <w:t>]=b[i-5];</w:t>
-      </w:r>
-    </w:p>
-    <w:p>
-      <w:r>
-        <w:tab/>
-        <w:t>}</w:t>
-      </w:r>
-    </w:p>
-    <w:p>
-      <w:r>
-        <w:tab/>
-      </w:r>
-      <w:proofErr w:type="spellStart"/>
-      <w:r>
-        <w:t>System.out.println</w:t>
-      </w:r>
-      <w:proofErr w:type="spellEnd"/>
-      <w:r>
-        <w:t xml:space="preserve">(" </w:t>
-      </w:r>
-      <w:proofErr w:type="spellStart"/>
-      <w:r>
-        <w:t>concat</w:t>
-      </w:r>
-      <w:proofErr w:type="spellEnd"/>
-      <w:r>
-        <w:t xml:space="preserve"> of array </w:t>
-      </w:r>
-      <w:proofErr w:type="gramStart"/>
-      <w:r>
-        <w:t>is :</w:t>
-      </w:r>
-      <w:proofErr w:type="gramEnd"/>
-      <w:r>
-        <w:t xml:space="preserve">  ");</w:t>
-      </w:r>
-    </w:p>
-    <w:p>
-      <w:r>
-        <w:tab/>
-      </w:r>
-      <w:proofErr w:type="spellStart"/>
-      <w:r>
-        <w:t>System.out.println</w:t>
-      </w:r>
-      <w:proofErr w:type="spellEnd"/>
-      <w:r>
         <w:t>();</w:t>
       </w:r>
     </w:p>
     <w:p>
       <w:r>
         <w:tab/>
-      </w:r>
-      <w:proofErr w:type="gramStart"/>
-      <w:r>
-        <w:t>for(</w:t>
-      </w:r>
-      <w:proofErr w:type="gramEnd"/>
-      <w:r>
-        <w:t xml:space="preserve">int </w:t>
+        <w:t xml:space="preserve">for(int </w:t>
       </w:r>
       <w:proofErr w:type="spellStart"/>
       <w:r>
@@ -3248,13 +2815,8 @@
         <w:t xml:space="preserve">import </w:t>
       </w:r>
       <w:proofErr w:type="spellStart"/>
-      <w:proofErr w:type="gramStart"/>
-      <w:r>
-        <w:t>java.util</w:t>
-      </w:r>
-      <w:proofErr w:type="gramEnd"/>
-      <w:r>
-        <w:t>.Scanner</w:t>
+      <w:r>
+        <w:t>java.util.Scanner</w:t>
       </w:r>
       <w:proofErr w:type="spellEnd"/>
       <w:r>
@@ -3268,15 +2830,7 @@
     </w:p>
     <w:p>
       <w:r>
-        <w:t xml:space="preserve">public static void </w:t>
-      </w:r>
-      <w:proofErr w:type="gramStart"/>
-      <w:r>
-        <w:t>main(</w:t>
-      </w:r>
-      <w:proofErr w:type="gramEnd"/>
-      <w:r>
-        <w:t xml:space="preserve">String </w:t>
+        <w:t xml:space="preserve">public static void main(String </w:t>
       </w:r>
       <w:proofErr w:type="spellStart"/>
       <w:r>
@@ -3298,41 +2852,19 @@
       </w:r>
       <w:proofErr w:type="spellEnd"/>
       <w:r>
-        <w:t xml:space="preserve">=new </w:t>
-      </w:r>
-      <w:proofErr w:type="gramStart"/>
-      <w:r>
-        <w:t>Scanner(</w:t>
-      </w:r>
-      <w:proofErr w:type="gramEnd"/>
-      <w:r>
-        <w:t xml:space="preserve">System.in); </w:t>
-      </w:r>
-    </w:p>
-    <w:p>
-      <w:r>
-        <w:tab/>
-      </w:r>
-      <w:proofErr w:type="gramStart"/>
-      <w:r>
-        <w:t>int[</w:t>
-      </w:r>
-      <w:proofErr w:type="gramEnd"/>
-      <w:r>
-        <w:t>][] a=new int[5][];</w:t>
-      </w:r>
-    </w:p>
-    <w:p>
-      <w:r>
-        <w:tab/>
-      </w:r>
-      <w:proofErr w:type="gramStart"/>
-      <w:r>
-        <w:t>for(</w:t>
-      </w:r>
-      <w:proofErr w:type="gramEnd"/>
-      <w:r>
-        <w:t xml:space="preserve">int </w:t>
+        <w:t xml:space="preserve">=new Scanner(System.in); </w:t>
+      </w:r>
+    </w:p>
+    <w:p>
+      <w:r>
+        <w:tab/>
+        <w:t>int[][] a=new int[5][];</w:t>
+      </w:r>
+    </w:p>
+    <w:p>
+      <w:r>
+        <w:tab/>
+        <w:t xml:space="preserve">for(int </w:t>
       </w:r>
       <w:proofErr w:type="spellStart"/>
       <w:r>
@@ -3393,14 +2925,7 @@
     <w:p>
       <w:r>
         <w:tab/>
-      </w:r>
-      <w:proofErr w:type="gramStart"/>
-      <w:r>
-        <w:t>for(</w:t>
-      </w:r>
-      <w:proofErr w:type="gramEnd"/>
-      <w:r>
-        <w:t xml:space="preserve">int </w:t>
+        <w:t xml:space="preserve">for(int </w:t>
       </w:r>
       <w:proofErr w:type="spellStart"/>
       <w:r>
@@ -3425,14 +2950,7 @@
       </w:r>
       <w:r>
         <w:tab/>
-      </w:r>
-      <w:proofErr w:type="gramStart"/>
-      <w:r>
-        <w:t>for(</w:t>
-      </w:r>
-      <w:proofErr w:type="gramEnd"/>
-      <w:r>
-        <w:t>int j=0;j&lt;a[</w:t>
+        <w:t>for(int j=0;j&lt;a[</w:t>
       </w:r>
       <w:proofErr w:type="spellStart"/>
       <w:r>
@@ -3475,15 +2993,7 @@
       </w:r>
       <w:proofErr w:type="spellEnd"/>
       <w:r>
-        <w:t>+</w:t>
-      </w:r>
-      <w:proofErr w:type="gramStart"/>
-      <w:r>
-        <w:t>"][</w:t>
-      </w:r>
-      <w:proofErr w:type="gramEnd"/>
-      <w:r>
-        <w:t>"+j+"]:  ");</w:t>
+        <w:t>+"]["+j+"]:  ");</w:t>
       </w:r>
     </w:p>
     <w:p>
@@ -3503,14 +3013,9 @@
       </w:r>
       <w:proofErr w:type="spellEnd"/>
       <w:r>
-        <w:t>][</w:t>
-      </w:r>
-      <w:proofErr w:type="gramStart"/>
-      <w:r>
-        <w:t>j]=</w:t>
-      </w:r>
-      <w:proofErr w:type="spellStart"/>
-      <w:proofErr w:type="gramEnd"/>
+        <w:t>][j]=</w:t>
+      </w:r>
+      <w:proofErr w:type="spellStart"/>
       <w:r>
         <w:t>sc.nextInt</w:t>
       </w:r>
@@ -3567,14 +3072,7 @@
     <w:p>
       <w:r>
         <w:tab/>
-      </w:r>
-      <w:proofErr w:type="gramStart"/>
-      <w:r>
-        <w:t>for(</w:t>
-      </w:r>
-      <w:proofErr w:type="gramEnd"/>
-      <w:r>
-        <w:t xml:space="preserve">int </w:t>
+        <w:t xml:space="preserve">for(int </w:t>
       </w:r>
       <w:proofErr w:type="spellStart"/>
       <w:r>
@@ -3599,14 +3097,7 @@
       </w:r>
       <w:r>
         <w:tab/>
-      </w:r>
-      <w:proofErr w:type="gramStart"/>
-      <w:r>
-        <w:t>for(</w:t>
-      </w:r>
-      <w:proofErr w:type="gramEnd"/>
-      <w:r>
-        <w:t>int j=0;j&lt;a[</w:t>
+        <w:t>for(int j=0;j&lt;a[</w:t>
       </w:r>
       <w:proofErr w:type="spellStart"/>
       <w:r>
@@ -3649,15 +3140,7 @@
       </w:r>
       <w:proofErr w:type="spellEnd"/>
       <w:r>
-        <w:t>][</w:t>
-      </w:r>
-      <w:proofErr w:type="gramStart"/>
-      <w:r>
-        <w:t>j]+</w:t>
-      </w:r>
-      <w:proofErr w:type="gramEnd"/>
-      <w:r>
-        <w:t>" ");</w:t>
+        <w:t>][j]+" ");</w:t>
       </w:r>
       <w:r>
         <w:tab/>
@@ -3780,13 +3263,8 @@
         <w:t xml:space="preserve">import </w:t>
       </w:r>
       <w:proofErr w:type="spellStart"/>
-      <w:proofErr w:type="gramStart"/>
-      <w:r>
-        <w:t>java.util</w:t>
-      </w:r>
-      <w:proofErr w:type="gramEnd"/>
-      <w:r>
-        <w:t>.Scanner</w:t>
+      <w:r>
+        <w:t>java.util.Scanner</w:t>
       </w:r>
       <w:proofErr w:type="spellEnd"/>
       <w:r>
@@ -3800,15 +3278,7 @@
     </w:p>
     <w:p>
       <w:r>
-        <w:t xml:space="preserve">public static void </w:t>
-      </w:r>
-      <w:proofErr w:type="gramStart"/>
-      <w:r>
-        <w:t>main(</w:t>
-      </w:r>
-      <w:proofErr w:type="gramEnd"/>
-      <w:r>
-        <w:t xml:space="preserve">String </w:t>
+        <w:t xml:space="preserve">public static void main(String </w:t>
       </w:r>
       <w:proofErr w:type="spellStart"/>
       <w:r>
@@ -3830,41 +3300,19 @@
       </w:r>
       <w:proofErr w:type="spellEnd"/>
       <w:r>
-        <w:t xml:space="preserve">=new </w:t>
-      </w:r>
-      <w:proofErr w:type="gramStart"/>
-      <w:r>
-        <w:t>Scanner(</w:t>
-      </w:r>
-      <w:proofErr w:type="gramEnd"/>
-      <w:r>
-        <w:t xml:space="preserve">System.in); </w:t>
-      </w:r>
-    </w:p>
-    <w:p>
-      <w:r>
-        <w:tab/>
-      </w:r>
-      <w:proofErr w:type="gramStart"/>
-      <w:r>
-        <w:t>int[</w:t>
-      </w:r>
-      <w:proofErr w:type="gramEnd"/>
-      <w:r>
-        <w:t>][] a=new int[5][];</w:t>
-      </w:r>
-    </w:p>
-    <w:p>
-      <w:r>
-        <w:tab/>
-      </w:r>
-      <w:proofErr w:type="gramStart"/>
-      <w:r>
-        <w:t>for(</w:t>
-      </w:r>
-      <w:proofErr w:type="gramEnd"/>
-      <w:r>
-        <w:t xml:space="preserve">int </w:t>
+        <w:t xml:space="preserve">=new Scanner(System.in); </w:t>
+      </w:r>
+    </w:p>
+    <w:p>
+      <w:r>
+        <w:tab/>
+        <w:t>int[][] a=new int[5][];</w:t>
+      </w:r>
+    </w:p>
+    <w:p>
+      <w:r>
+        <w:tab/>
+        <w:t xml:space="preserve">for(int </w:t>
       </w:r>
       <w:proofErr w:type="spellStart"/>
       <w:r>
@@ -3925,14 +3373,7 @@
     <w:p>
       <w:r>
         <w:tab/>
-      </w:r>
-      <w:proofErr w:type="gramStart"/>
-      <w:r>
-        <w:t>for(</w:t>
-      </w:r>
-      <w:proofErr w:type="gramEnd"/>
-      <w:r>
-        <w:t xml:space="preserve">int </w:t>
+        <w:t xml:space="preserve">for(int </w:t>
       </w:r>
       <w:proofErr w:type="spellStart"/>
       <w:r>
@@ -3957,14 +3398,7 @@
       </w:r>
       <w:r>
         <w:tab/>
-      </w:r>
-      <w:proofErr w:type="gramStart"/>
-      <w:r>
-        <w:t>for(</w:t>
-      </w:r>
-      <w:proofErr w:type="gramEnd"/>
-      <w:r>
-        <w:t>int j=0;j&lt;a[</w:t>
+        <w:t>for(int j=0;j&lt;a[</w:t>
       </w:r>
       <w:proofErr w:type="spellStart"/>
       <w:r>
@@ -4007,15 +3441,7 @@
       </w:r>
       <w:proofErr w:type="spellEnd"/>
       <w:r>
-        <w:t>+</w:t>
-      </w:r>
-      <w:proofErr w:type="gramStart"/>
-      <w:r>
-        <w:t>"][</w:t>
-      </w:r>
-      <w:proofErr w:type="gramEnd"/>
-      <w:r>
-        <w:t>"+j+"]:  " );</w:t>
+        <w:t>+"]["+j+"]:  " );</w:t>
       </w:r>
     </w:p>
     <w:p>
@@ -4035,14 +3461,9 @@
       </w:r>
       <w:proofErr w:type="spellEnd"/>
       <w:r>
-        <w:t>][</w:t>
-      </w:r>
-      <w:proofErr w:type="gramStart"/>
-      <w:r>
-        <w:t>j]=</w:t>
-      </w:r>
-      <w:proofErr w:type="spellStart"/>
-      <w:proofErr w:type="gramEnd"/>
+        <w:t>][j]=</w:t>
+      </w:r>
+      <w:proofErr w:type="spellStart"/>
       <w:r>
         <w:t>sc.nextInt</w:t>
       </w:r>
@@ -4099,14 +3520,7 @@
     <w:p>
       <w:r>
         <w:tab/>
-      </w:r>
-      <w:proofErr w:type="gramStart"/>
-      <w:r>
-        <w:t>for(</w:t>
-      </w:r>
-      <w:proofErr w:type="gramEnd"/>
-      <w:r>
-        <w:t xml:space="preserve">int </w:t>
+        <w:t xml:space="preserve">for(int </w:t>
       </w:r>
       <w:proofErr w:type="spellStart"/>
       <w:r>
@@ -4131,14 +3545,7 @@
       </w:r>
       <w:r>
         <w:tab/>
-      </w:r>
-      <w:proofErr w:type="gramStart"/>
-      <w:r>
-        <w:t>for(</w:t>
-      </w:r>
-      <w:proofErr w:type="gramEnd"/>
-      <w:r>
-        <w:t>int j=0;j&lt;a[</w:t>
+        <w:t>for(int j=0;j&lt;a[</w:t>
       </w:r>
       <w:proofErr w:type="spellStart"/>
       <w:r>
@@ -4181,15 +3588,7 @@
       </w:r>
       <w:proofErr w:type="spellEnd"/>
       <w:r>
-        <w:t>][</w:t>
-      </w:r>
-      <w:proofErr w:type="gramStart"/>
-      <w:r>
-        <w:t>j]+</w:t>
-      </w:r>
-      <w:proofErr w:type="gramEnd"/>
-      <w:r>
-        <w:t>" ");</w:t>
+        <w:t>][j]+" ");</w:t>
       </w:r>
       <w:r>
         <w:tab/>
@@ -4307,15 +3706,7 @@
     </w:p>
     <w:p>
       <w:r>
-        <w:t xml:space="preserve">public static void </w:t>
-      </w:r>
-      <w:proofErr w:type="gramStart"/>
-      <w:r>
-        <w:t>main(</w:t>
-      </w:r>
-      <w:proofErr w:type="gramEnd"/>
-      <w:r>
-        <w:t xml:space="preserve">String </w:t>
+        <w:t xml:space="preserve">public static void main(String </w:t>
       </w:r>
       <w:proofErr w:type="spellStart"/>
       <w:r>
@@ -4334,37 +3725,143 @@
     <w:p>
       <w:r>
         <w:tab/>
-        <w:t xml:space="preserve">int </w:t>
-      </w:r>
-      <w:proofErr w:type="gramStart"/>
-      <w:r>
-        <w:t>a[</w:t>
-      </w:r>
-      <w:proofErr w:type="gramEnd"/>
-      <w:r>
-        <w:t>]={05,06,85,36,15};</w:t>
-      </w:r>
-    </w:p>
-    <w:p>
-      <w:r>
-        <w:tab/>
-      </w:r>
-    </w:p>
-    <w:p>
-      <w:r>
-        <w:tab/>
-        <w:t xml:space="preserve">int </w:t>
-      </w:r>
-      <w:proofErr w:type="gramStart"/>
-      <w:r>
+        <w:t>int a[]={05,06,85,36,15};</w:t>
+      </w:r>
+    </w:p>
+    <w:p>
+      <w:r>
+        <w:tab/>
+      </w:r>
+    </w:p>
+    <w:p>
+      <w:r>
+        <w:tab/>
+        <w:t xml:space="preserve">int b[]=new int[5]; </w:t>
+      </w:r>
+    </w:p>
+    <w:p>
+      <w:r>
+        <w:tab/>
+      </w:r>
+      <w:proofErr w:type="spellStart"/>
+      <w:r>
+        <w:t>System.out.println</w:t>
+      </w:r>
+      <w:proofErr w:type="spellEnd"/>
+      <w:r>
+        <w:t>("array 1 is:  ");</w:t>
+      </w:r>
+    </w:p>
+    <w:p>
+      <w:r>
+        <w:tab/>
+        <w:t xml:space="preserve">for(int </w:t>
+      </w:r>
+      <w:proofErr w:type="spellStart"/>
+      <w:r>
+        <w:t>i</w:t>
+      </w:r>
+      <w:proofErr w:type="spellEnd"/>
+      <w:r>
+        <w:t>=0;i&lt;5;i++){</w:t>
+      </w:r>
+    </w:p>
+    <w:p>
+      <w:r>
+        <w:tab/>
+      </w:r>
+      <w:r>
+        <w:tab/>
+      </w:r>
+    </w:p>
+    <w:p>
+      <w:r>
+        <w:tab/>
+      </w:r>
+      <w:r>
+        <w:tab/>
+      </w:r>
+      <w:r>
+        <w:tab/>
+      </w:r>
+      <w:proofErr w:type="spellStart"/>
+      <w:r>
+        <w:t>System.out.print</w:t>
+      </w:r>
+      <w:proofErr w:type="spellEnd"/>
+      <w:r>
+        <w:t>(a[</w:t>
+      </w:r>
+      <w:proofErr w:type="spellStart"/>
+      <w:r>
+        <w:t>i</w:t>
+      </w:r>
+      <w:proofErr w:type="spellEnd"/>
+      <w:r>
+        <w:t>]+"   ");</w:t>
+      </w:r>
+    </w:p>
+    <w:p>
+      <w:r>
+        <w:tab/>
+        <w:t>}</w:t>
+      </w:r>
+    </w:p>
+    <w:p>
+      <w:r>
+        <w:tab/>
+      </w:r>
+      <w:r>
+        <w:tab/>
+        <w:t xml:space="preserve">for(int </w:t>
+      </w:r>
+      <w:proofErr w:type="spellStart"/>
+      <w:r>
+        <w:t>i</w:t>
+      </w:r>
+      <w:proofErr w:type="spellEnd"/>
+      <w:r>
+        <w:t>=0;i&lt;5;i++){</w:t>
+      </w:r>
+    </w:p>
+    <w:p>
+      <w:r>
+        <w:tab/>
+      </w:r>
+      <w:r>
+        <w:tab/>
         <w:t>b[</w:t>
       </w:r>
-      <w:proofErr w:type="gramEnd"/>
-      <w:r>
-        <w:t xml:space="preserve">]=new int[5]; </w:t>
-      </w:r>
-    </w:p>
-    <w:p>
+      <w:proofErr w:type="spellStart"/>
+      <w:r>
+        <w:t>i</w:t>
+      </w:r>
+      <w:proofErr w:type="spellEnd"/>
+      <w:r>
+        <w:t>]=a[</w:t>
+      </w:r>
+      <w:proofErr w:type="spellStart"/>
+      <w:r>
+        <w:t>i</w:t>
+      </w:r>
+      <w:proofErr w:type="spellEnd"/>
+      <w:r>
+        <w:t>];</w:t>
+      </w:r>
+    </w:p>
+    <w:p>
+      <w:r>
+        <w:tab/>
+      </w:r>
+      <w:r>
+        <w:tab/>
+        <w:t>}</w:t>
+      </w:r>
+    </w:p>
+    <w:p>
+      <w:r>
+        <w:tab/>
+      </w:r>
       <w:r>
         <w:tab/>
       </w:r>
@@ -4374,133 +3871,10 @@
       </w:r>
       <w:proofErr w:type="spellEnd"/>
       <w:r>
-        <w:t>("array 1 is:  ");</w:t>
-      </w:r>
-    </w:p>
-    <w:p>
-      <w:r>
-        <w:tab/>
-      </w:r>
-      <w:proofErr w:type="gramStart"/>
-      <w:r>
-        <w:t>for(</w:t>
-      </w:r>
-      <w:proofErr w:type="gramEnd"/>
-      <w:r>
-        <w:t xml:space="preserve">int </w:t>
-      </w:r>
-      <w:proofErr w:type="spellStart"/>
-      <w:r>
-        <w:t>i</w:t>
-      </w:r>
-      <w:proofErr w:type="spellEnd"/>
-      <w:r>
-        <w:t>=0;i&lt;5;i++){</w:t>
-      </w:r>
-    </w:p>
-    <w:p>
-      <w:r>
-        <w:tab/>
-      </w:r>
-      <w:r>
-        <w:tab/>
-      </w:r>
-    </w:p>
-    <w:p>
-      <w:r>
-        <w:tab/>
-      </w:r>
-      <w:r>
-        <w:tab/>
-      </w:r>
-      <w:r>
-        <w:tab/>
-      </w:r>
-      <w:proofErr w:type="spellStart"/>
-      <w:r>
-        <w:t>System.out.print</w:t>
-      </w:r>
-      <w:proofErr w:type="spellEnd"/>
-      <w:r>
-        <w:t>(a[</w:t>
-      </w:r>
-      <w:proofErr w:type="spellStart"/>
-      <w:r>
-        <w:t>i</w:t>
-      </w:r>
-      <w:proofErr w:type="spellEnd"/>
-      <w:r>
-        <w:t>]+"   ");</w:t>
-      </w:r>
-    </w:p>
-    <w:p>
-      <w:r>
-        <w:tab/>
-        <w:t>}</w:t>
-      </w:r>
-    </w:p>
-    <w:p>
-      <w:r>
-        <w:tab/>
-      </w:r>
-      <w:r>
-        <w:tab/>
-      </w:r>
-      <w:proofErr w:type="gramStart"/>
-      <w:r>
-        <w:t>for(</w:t>
-      </w:r>
-      <w:proofErr w:type="gramEnd"/>
-      <w:r>
-        <w:t xml:space="preserve">int </w:t>
-      </w:r>
-      <w:proofErr w:type="spellStart"/>
-      <w:r>
-        <w:t>i</w:t>
-      </w:r>
-      <w:proofErr w:type="spellEnd"/>
-      <w:r>
-        <w:t>=0;i&lt;5;i++){</w:t>
-      </w:r>
-    </w:p>
-    <w:p>
-      <w:r>
-        <w:tab/>
-      </w:r>
-      <w:r>
-        <w:tab/>
-        <w:t>b[</w:t>
-      </w:r>
-      <w:proofErr w:type="spellStart"/>
-      <w:r>
-        <w:t>i</w:t>
-      </w:r>
-      <w:proofErr w:type="spellEnd"/>
-      <w:r>
-        <w:t>]=a[</w:t>
-      </w:r>
-      <w:proofErr w:type="spellStart"/>
-      <w:r>
-        <w:t>i</w:t>
-      </w:r>
-      <w:proofErr w:type="spellEnd"/>
-      <w:r>
-        <w:t>];</w:t>
-      </w:r>
-    </w:p>
-    <w:p>
-      <w:r>
-        <w:tab/>
-      </w:r>
-      <w:r>
-        <w:tab/>
-        <w:t>}</w:t>
-      </w:r>
-    </w:p>
-    <w:p>
-      <w:r>
-        <w:tab/>
-      </w:r>
+        <w:t>();</w:t>
+      </w:r>
+    </w:p>
+    <w:p>
       <w:r>
         <w:tab/>
       </w:r>
@@ -4510,46 +3884,18 @@
       </w:r>
       <w:proofErr w:type="spellEnd"/>
       <w:r>
-        <w:t>();</w:t>
-      </w:r>
-    </w:p>
-    <w:p>
-      <w:r>
-        <w:tab/>
-      </w:r>
-      <w:proofErr w:type="spellStart"/>
-      <w:r>
-        <w:t>System.out.println</w:t>
-      </w:r>
-      <w:proofErr w:type="spellEnd"/>
-      <w:r>
-        <w:t xml:space="preserve">(" copied array </w:t>
-      </w:r>
-      <w:proofErr w:type="gramStart"/>
-      <w:r>
-        <w:t>is :</w:t>
-      </w:r>
-      <w:proofErr w:type="gramEnd"/>
-      <w:r>
-        <w:t xml:space="preserve">  ");</w:t>
-      </w:r>
-    </w:p>
-    <w:p>
-      <w:r>
-        <w:tab/>
-      </w:r>
-    </w:p>
-    <w:p>
-      <w:r>
-        <w:tab/>
-      </w:r>
-      <w:proofErr w:type="gramStart"/>
-      <w:r>
-        <w:t>for(</w:t>
-      </w:r>
-      <w:proofErr w:type="gramEnd"/>
-      <w:r>
-        <w:t xml:space="preserve">int </w:t>
+        <w:t>(" copied array is :  ");</w:t>
+      </w:r>
+    </w:p>
+    <w:p>
+      <w:r>
+        <w:tab/>
+      </w:r>
+    </w:p>
+    <w:p>
+      <w:r>
+        <w:tab/>
+        <w:t xml:space="preserve">for(int </w:t>
       </w:r>
       <w:proofErr w:type="spellStart"/>
       <w:r>

</xml_diff>